<commit_message>
Continue to prep Ps 118
</commit_message>
<xml_diff>
--- a/Psalms/118-01.docx
+++ b/Psalms/118-01.docx
@@ -1,6 +1,6 @@
 
 <file path=word/document.xml><?xml version="1.0" encoding="utf-8"?>
-<w:document xmlns:wpc="http://schemas.microsoft.com/office/word/2010/wordprocessingCanvas" xmlns:cx="http://schemas.microsoft.com/office/drawing/2014/chartex" xmlns:cx1="http://schemas.microsoft.com/office/drawing/2015/9/8/chartex" xmlns:mc="http://schemas.openxmlformats.org/markup-compatibility/2006" xmlns:o="urn:schemas-microsoft-com:office:office" xmlns:r="http://schemas.openxmlformats.org/officeDocument/2006/relationships" xmlns:m="http://schemas.openxmlformats.org/officeDocument/2006/math" xmlns:v="urn:schemas-microsoft-com:vml" xmlns:wp14="http://schemas.microsoft.com/office/word/2010/wordprocessingDrawing" xmlns:wp="http://schemas.openxmlformats.org/drawingml/2006/wordprocessingDrawing" xmlns:w10="urn:schemas-microsoft-com:office:word" xmlns:w="http://schemas.openxmlformats.org/wordprocessingml/2006/main" xmlns:w14="http://schemas.microsoft.com/office/word/2010/wordml" xmlns:w15="http://schemas.microsoft.com/office/word/2012/wordml" xmlns:w16se="http://schemas.microsoft.com/office/word/2015/wordml/symex" xmlns:wpg="http://schemas.microsoft.com/office/word/2010/wordprocessingGroup" xmlns:wpi="http://schemas.microsoft.com/office/word/2010/wordprocessingInk" xmlns:wne="http://schemas.microsoft.com/office/word/2006/wordml" xmlns:wps="http://schemas.microsoft.com/office/word/2010/wordprocessingShape" mc:Ignorable="w14 w15 w16se wp14">
+<w:document xmlns:wpc="http://schemas.microsoft.com/office/word/2010/wordprocessingCanvas" xmlns:mo="http://schemas.microsoft.com/office/mac/office/2008/main" xmlns:mc="http://schemas.openxmlformats.org/markup-compatibility/2006" xmlns:mv="urn:schemas-microsoft-com:mac:vml" xmlns:o="urn:schemas-microsoft-com:office:office" xmlns:r="http://schemas.openxmlformats.org/officeDocument/2006/relationships" xmlns:m="http://schemas.openxmlformats.org/officeDocument/2006/math" xmlns:v="urn:schemas-microsoft-com:vml" xmlns:wp14="http://schemas.microsoft.com/office/word/2010/wordprocessingDrawing" xmlns:wp="http://schemas.openxmlformats.org/drawingml/2006/wordprocessingDrawing" xmlns:w10="urn:schemas-microsoft-com:office:word" xmlns:w="http://schemas.openxmlformats.org/wordprocessingml/2006/main" xmlns:w14="http://schemas.microsoft.com/office/word/2010/wordml" xmlns:w15="http://schemas.microsoft.com/office/word/2012/wordml" xmlns:wpg="http://schemas.microsoft.com/office/word/2010/wordprocessingGroup" xmlns:wpi="http://schemas.microsoft.com/office/word/2010/wordprocessingInk" xmlns:wne="http://schemas.microsoft.com/office/word/2006/wordml" xmlns:wps="http://schemas.microsoft.com/office/word/2010/wordprocessingShape" mc:Ignorable="w14 w15 wp14">
   <w:body>
     <w:p>
       <w:pPr>
@@ -176,6 +176,9 @@
             <w:pPr>
               <w:pStyle w:val="EngIndEnd"/>
             </w:pPr>
+            <w:r>
+              <w:t>Halleloua.</w:t>
+            </w:r>
           </w:p>
         </w:tc>
         <w:tc>
@@ -287,6 +290,17 @@
             <w:pPr>
               <w:pStyle w:val="EngIndEnd"/>
             </w:pPr>
+            <w:r>
+              <w:t>Happy are the blameless in way,</w:t>
+            </w:r>
+          </w:p>
+          <w:p>
+            <w:pPr>
+              <w:pStyle w:val="EngIndEnd"/>
+            </w:pPr>
+            <w:r>
+              <w:t>who walk in the Lord’s law.</w:t>
+            </w:r>
           </w:p>
         </w:tc>
         <w:tc>
@@ -398,6 +412,17 @@
             <w:pPr>
               <w:pStyle w:val="EngIndEnd"/>
             </w:pPr>
+            <w:r>
+              <w:t>Happy are those who search out his testimonies;</w:t>
+            </w:r>
+          </w:p>
+          <w:p>
+            <w:pPr>
+              <w:pStyle w:val="EngIndEnd"/>
+            </w:pPr>
+            <w:r>
+              <w:t>wholeheartedly they will seek him.</w:t>
+            </w:r>
           </w:p>
         </w:tc>
         <w:tc>
@@ -497,6 +522,17 @@
             <w:pPr>
               <w:pStyle w:val="EngIndEnd"/>
             </w:pPr>
+            <w:r>
+              <w:t>For those who practice lawlessness</w:t>
+            </w:r>
+          </w:p>
+          <w:p>
+            <w:pPr>
+              <w:pStyle w:val="EngIndEnd"/>
+            </w:pPr>
+            <w:r>
+              <w:t>did not walk in his ways.</w:t>
+            </w:r>
           </w:p>
         </w:tc>
         <w:tc>
@@ -614,6 +650,18 @@
             <w:pPr>
               <w:pStyle w:val="EngIndEnd"/>
             </w:pPr>
+            <w:r>
+              <w:t>It is you who commanded your commandments</w:t>
+            </w:r>
+          </w:p>
+          <w:p>
+            <w:pPr>
+              <w:pStyle w:val="EngIndEnd"/>
+            </w:pPr>
+            <w:r>
+              <w:lastRenderedPageBreak/>
+              <w:t>to keep diligently.</w:t>
+            </w:r>
           </w:p>
         </w:tc>
         <w:tc>
@@ -720,6 +768,17 @@
             <w:pPr>
               <w:pStyle w:val="EngIndEnd"/>
             </w:pPr>
+            <w:r>
+              <w:t>O that my ways may be directed</w:t>
+            </w:r>
+          </w:p>
+          <w:p>
+            <w:pPr>
+              <w:pStyle w:val="EngIndEnd"/>
+            </w:pPr>
+            <w:r>
+              <w:t>to keep your statutes!</w:t>
+            </w:r>
           </w:p>
         </w:tc>
         <w:tc>
@@ -825,6 +884,17 @@
             <w:pPr>
               <w:pStyle w:val="EngIndEnd"/>
             </w:pPr>
+            <w:r>
+              <w:t>Then I shall not be put to shame,</w:t>
+            </w:r>
+          </w:p>
+          <w:p>
+            <w:pPr>
+              <w:pStyle w:val="EngIndEnd"/>
+            </w:pPr>
+            <w:r>
+              <w:t>as I regard all your commandments.</w:t>
+            </w:r>
           </w:p>
         </w:tc>
         <w:tc>
@@ -940,6 +1010,22 @@
             <w:pPr>
               <w:pStyle w:val="EngIndEnd"/>
             </w:pPr>
+            <w:r>
+              <w:t xml:space="preserve">I will acknowledge you [O Lord] </w:t>
+            </w:r>
+            <w:bookmarkStart w:id="0" w:name="_GoBack"/>
+            <w:bookmarkEnd w:id="0"/>
+            <w:r>
+              <w:t>with uprightness of heart,</w:t>
+            </w:r>
+          </w:p>
+          <w:p>
+            <w:pPr>
+              <w:pStyle w:val="EngIndEnd"/>
+            </w:pPr>
+            <w:r>
+              <w:t>when I have learned the judgments of your righteousness.</w:t>
+            </w:r>
           </w:p>
         </w:tc>
         <w:tc>
@@ -1023,8 +1109,6 @@
             <w:r>
               <w:t>And Thy truths I will keep: forsake me not utterly.</w:t>
             </w:r>
-            <w:bookmarkStart w:id="0" w:name="_GoBack"/>
-            <w:bookmarkEnd w:id="0"/>
           </w:p>
         </w:tc>
         <w:tc>
@@ -1047,6 +1131,17 @@
             <w:pPr>
               <w:pStyle w:val="EngIndEnd"/>
             </w:pPr>
+            <w:r>
+              <w:t>Your statutes I will observe;</w:t>
+            </w:r>
+          </w:p>
+          <w:p>
+            <w:pPr>
+              <w:pStyle w:val="EngIndEnd"/>
+            </w:pPr>
+            <w:r>
+              <w:t>do not utterly forsake me.</w:t>
+            </w:r>
           </w:p>
         </w:tc>
         <w:tc>
@@ -1096,7 +1191,7 @@
 </file>
 
 <file path=word/endnotes.xml><?xml version="1.0" encoding="utf-8"?>
-<w:endnotes xmlns:wpc="http://schemas.microsoft.com/office/word/2010/wordprocessingCanvas" xmlns:cx="http://schemas.microsoft.com/office/drawing/2014/chartex" xmlns:cx1="http://schemas.microsoft.com/office/drawing/2015/9/8/chartex" xmlns:mc="http://schemas.openxmlformats.org/markup-compatibility/2006" xmlns:o="urn:schemas-microsoft-com:office:office" xmlns:r="http://schemas.openxmlformats.org/officeDocument/2006/relationships" xmlns:m="http://schemas.openxmlformats.org/officeDocument/2006/math" xmlns:v="urn:schemas-microsoft-com:vml" xmlns:wp14="http://schemas.microsoft.com/office/word/2010/wordprocessingDrawing" xmlns:wp="http://schemas.openxmlformats.org/drawingml/2006/wordprocessingDrawing" xmlns:w10="urn:schemas-microsoft-com:office:word" xmlns:w="http://schemas.openxmlformats.org/wordprocessingml/2006/main" xmlns:w14="http://schemas.microsoft.com/office/word/2010/wordml" xmlns:w15="http://schemas.microsoft.com/office/word/2012/wordml" xmlns:w16se="http://schemas.microsoft.com/office/word/2015/wordml/symex" xmlns:wpg="http://schemas.microsoft.com/office/word/2010/wordprocessingGroup" xmlns:wpi="http://schemas.microsoft.com/office/word/2010/wordprocessingInk" xmlns:wne="http://schemas.microsoft.com/office/word/2006/wordml" xmlns:wps="http://schemas.microsoft.com/office/word/2010/wordprocessingShape" mc:Ignorable="w14 w15 w16se wp14">
+<w:endnotes xmlns:wpc="http://schemas.microsoft.com/office/word/2010/wordprocessingCanvas" xmlns:mo="http://schemas.microsoft.com/office/mac/office/2008/main" xmlns:mc="http://schemas.openxmlformats.org/markup-compatibility/2006" xmlns:mv="urn:schemas-microsoft-com:mac:vml" xmlns:o="urn:schemas-microsoft-com:office:office" xmlns:r="http://schemas.openxmlformats.org/officeDocument/2006/relationships" xmlns:m="http://schemas.openxmlformats.org/officeDocument/2006/math" xmlns:v="urn:schemas-microsoft-com:vml" xmlns:wp14="http://schemas.microsoft.com/office/word/2010/wordprocessingDrawing" xmlns:wp="http://schemas.openxmlformats.org/drawingml/2006/wordprocessingDrawing" xmlns:w10="urn:schemas-microsoft-com:office:word" xmlns:w="http://schemas.openxmlformats.org/wordprocessingml/2006/main" xmlns:w14="http://schemas.microsoft.com/office/word/2010/wordml" xmlns:w15="http://schemas.microsoft.com/office/word/2012/wordml" xmlns:wpg="http://schemas.microsoft.com/office/word/2010/wordprocessingGroup" xmlns:wpi="http://schemas.microsoft.com/office/word/2010/wordprocessingInk" xmlns:wne="http://schemas.microsoft.com/office/word/2006/wordml" xmlns:wps="http://schemas.microsoft.com/office/word/2010/wordprocessingShape" mc:Ignorable="w14 w15 wp14">
   <w:endnote w:type="separator" w:id="-1">
     <w:p>
       <w:pPr>
@@ -1121,7 +1216,7 @@
 </file>
 
 <file path=word/footnotes.xml><?xml version="1.0" encoding="utf-8"?>
-<w:footnotes xmlns:wpc="http://schemas.microsoft.com/office/word/2010/wordprocessingCanvas" xmlns:cx="http://schemas.microsoft.com/office/drawing/2014/chartex" xmlns:cx1="http://schemas.microsoft.com/office/drawing/2015/9/8/chartex" xmlns:mc="http://schemas.openxmlformats.org/markup-compatibility/2006" xmlns:o="urn:schemas-microsoft-com:office:office" xmlns:r="http://schemas.openxmlformats.org/officeDocument/2006/relationships" xmlns:m="http://schemas.openxmlformats.org/officeDocument/2006/math" xmlns:v="urn:schemas-microsoft-com:vml" xmlns:wp14="http://schemas.microsoft.com/office/word/2010/wordprocessingDrawing" xmlns:wp="http://schemas.openxmlformats.org/drawingml/2006/wordprocessingDrawing" xmlns:w10="urn:schemas-microsoft-com:office:word" xmlns:w="http://schemas.openxmlformats.org/wordprocessingml/2006/main" xmlns:w14="http://schemas.microsoft.com/office/word/2010/wordml" xmlns:w15="http://schemas.microsoft.com/office/word/2012/wordml" xmlns:w16se="http://schemas.microsoft.com/office/word/2015/wordml/symex" xmlns:wpg="http://schemas.microsoft.com/office/word/2010/wordprocessingGroup" xmlns:wpi="http://schemas.microsoft.com/office/word/2010/wordprocessingInk" xmlns:wne="http://schemas.microsoft.com/office/word/2006/wordml" xmlns:wps="http://schemas.microsoft.com/office/word/2010/wordprocessingShape" mc:Ignorable="w14 w15 w16se wp14">
+<w:footnotes xmlns:wpc="http://schemas.microsoft.com/office/word/2010/wordprocessingCanvas" xmlns:mo="http://schemas.microsoft.com/office/mac/office/2008/main" xmlns:mc="http://schemas.openxmlformats.org/markup-compatibility/2006" xmlns:mv="urn:schemas-microsoft-com:mac:vml" xmlns:o="urn:schemas-microsoft-com:office:office" xmlns:r="http://schemas.openxmlformats.org/officeDocument/2006/relationships" xmlns:m="http://schemas.openxmlformats.org/officeDocument/2006/math" xmlns:v="urn:schemas-microsoft-com:vml" xmlns:wp14="http://schemas.microsoft.com/office/word/2010/wordprocessingDrawing" xmlns:wp="http://schemas.openxmlformats.org/drawingml/2006/wordprocessingDrawing" xmlns:w10="urn:schemas-microsoft-com:office:word" xmlns:w="http://schemas.openxmlformats.org/wordprocessingml/2006/main" xmlns:w14="http://schemas.microsoft.com/office/word/2010/wordml" xmlns:w15="http://schemas.microsoft.com/office/word/2012/wordml" xmlns:wpg="http://schemas.microsoft.com/office/word/2010/wordprocessingGroup" xmlns:wpi="http://schemas.microsoft.com/office/word/2010/wordprocessingInk" xmlns:wne="http://schemas.microsoft.com/office/word/2006/wordml" xmlns:wps="http://schemas.microsoft.com/office/word/2010/wordprocessingShape" mc:Ignorable="w14 w15 wp14">
   <w:footnote w:type="separator" w:id="-1">
     <w:p>
       <w:pPr>
@@ -1211,15 +1306,7 @@
         <w:footnoteRef/>
       </w:r>
       <w:r>
-        <w:t xml:space="preserve"> Man has lost sight of God through sin. We are to seek Him by repentance. in truth, by </w:t>
-      </w:r>
-      <w:proofErr w:type="spellStart"/>
-      <w:r>
-        <w:t>praver</w:t>
-      </w:r>
-      <w:proofErr w:type="spellEnd"/>
-      <w:r>
-        <w:t xml:space="preserve"> and fasting, in His word, for Himself alone, through His Son, and in His Holy Spirit (Jn. 14:6-26).</w:t>
+        <w:t xml:space="preserve"> Man has lost sight of God through sin. We are to seek Him by repentance. in truth, by praver and fasting, in His word, for Himself alone, through His Son, and in His Holy Spirit (Jn. 14:6-26).</w:t>
       </w:r>
     </w:p>
   </w:footnote>
@@ -1227,7 +1314,7 @@
 </file>
 
 <file path=word/styles.xml><?xml version="1.0" encoding="utf-8"?>
-<w:styles xmlns:mc="http://schemas.openxmlformats.org/markup-compatibility/2006" xmlns:r="http://schemas.openxmlformats.org/officeDocument/2006/relationships" xmlns:w="http://schemas.openxmlformats.org/wordprocessingml/2006/main" xmlns:w14="http://schemas.microsoft.com/office/word/2010/wordml" xmlns:w15="http://schemas.microsoft.com/office/word/2012/wordml" xmlns:w16se="http://schemas.microsoft.com/office/word/2015/wordml/symex" mc:Ignorable="w14 w15 w16se">
+<w:styles xmlns:mc="http://schemas.openxmlformats.org/markup-compatibility/2006" xmlns:r="http://schemas.openxmlformats.org/officeDocument/2006/relationships" xmlns:w="http://schemas.openxmlformats.org/wordprocessingml/2006/main" xmlns:w14="http://schemas.microsoft.com/office/word/2010/wordml" xmlns:w15="http://schemas.microsoft.com/office/word/2012/wordml" mc:Ignorable="w14 w15">
   <w:docDefaults>
     <w:rPrDefault>
       <w:rPr>
@@ -1243,7 +1330,7 @@
       </w:pPr>
     </w:pPrDefault>
   </w:docDefaults>
-  <w:latentStyles w:defLockedState="0" w:defUIPriority="99" w:defSemiHidden="0" w:defUnhideWhenUsed="0" w:defQFormat="0" w:count="371">
+  <w:latentStyles w:defLockedState="0" w:defUIPriority="99" w:defSemiHidden="0" w:defUnhideWhenUsed="0" w:defQFormat="0" w:count="380">
     <w:lsdException w:name="Normal" w:uiPriority="0" w:qFormat="1"/>
     <w:lsdException w:name="heading 1" w:uiPriority="9" w:qFormat="1"/>
     <w:lsdException w:name="heading 2" w:semiHidden="1" w:uiPriority="9" w:unhideWhenUsed="1" w:qFormat="1"/>
@@ -1737,6 +1824,7 @@
       <w:spacing w:after="0" w:line="240" w:lineRule="auto"/>
     </w:pPr>
     <w:tblPr>
+      <w:tblInd w:w="0" w:type="dxa"/>
       <w:tblBorders>
         <w:top w:val="single" w:sz="4" w:space="0" w:color="auto"/>
         <w:left w:val="single" w:sz="4" w:space="0" w:color="auto"/>
@@ -1745,6 +1833,12 @@
         <w:insideH w:val="single" w:sz="4" w:space="0" w:color="auto"/>
         <w:insideV w:val="single" w:sz="4" w:space="0" w:color="auto"/>
       </w:tblBorders>
+      <w:tblCellMar>
+        <w:top w:w="0" w:type="dxa"/>
+        <w:left w:w="108" w:type="dxa"/>
+        <w:bottom w:w="0" w:type="dxa"/>
+        <w:right w:w="108" w:type="dxa"/>
+      </w:tblCellMar>
     </w:tblPr>
   </w:style>
   <w:style w:type="paragraph" w:customStyle="1" w:styleId="Coptic">
@@ -2589,7 +2683,7 @@
 </file>
 
 <file path=customXml/itemProps1.xml><?xml version="1.0" encoding="utf-8"?>
-<ds:datastoreItem xmlns:ds="http://schemas.openxmlformats.org/officeDocument/2006/customXml" ds:itemID="{1051A69A-794D-4FBD-9EEB-360EAAAD6206}">
+<ds:datastoreItem xmlns:ds="http://schemas.openxmlformats.org/officeDocument/2006/customXml" ds:itemID="{CDFE1EDB-8065-1C4F-8C47-8171F251083D}">
   <ds:schemaRefs>
     <ds:schemaRef ds:uri="http://schemas.openxmlformats.org/officeDocument/2006/bibliography"/>
   </ds:schemaRefs>

</xml_diff>

<commit_message>
Finished preparing Ps 118
</commit_message>
<xml_diff>
--- a/Psalms/118-01.docx
+++ b/Psalms/118-01.docx
@@ -1,6 +1,6 @@
 
 <file path=word/document.xml><?xml version="1.0" encoding="utf-8"?>
-<w:document xmlns:wpc="http://schemas.microsoft.com/office/word/2010/wordprocessingCanvas" xmlns:mo="http://schemas.microsoft.com/office/mac/office/2008/main" xmlns:mc="http://schemas.openxmlformats.org/markup-compatibility/2006" xmlns:mv="urn:schemas-microsoft-com:mac:vml" xmlns:o="urn:schemas-microsoft-com:office:office" xmlns:r="http://schemas.openxmlformats.org/officeDocument/2006/relationships" xmlns:m="http://schemas.openxmlformats.org/officeDocument/2006/math" xmlns:v="urn:schemas-microsoft-com:vml" xmlns:wp14="http://schemas.microsoft.com/office/word/2010/wordprocessingDrawing" xmlns:wp="http://schemas.openxmlformats.org/drawingml/2006/wordprocessingDrawing" xmlns:w10="urn:schemas-microsoft-com:office:word" xmlns:w="http://schemas.openxmlformats.org/wordprocessingml/2006/main" xmlns:w14="http://schemas.microsoft.com/office/word/2010/wordml" xmlns:w15="http://schemas.microsoft.com/office/word/2012/wordml" xmlns:wpg="http://schemas.microsoft.com/office/word/2010/wordprocessingGroup" xmlns:wpi="http://schemas.microsoft.com/office/word/2010/wordprocessingInk" xmlns:wne="http://schemas.microsoft.com/office/word/2006/wordml" xmlns:wps="http://schemas.microsoft.com/office/word/2010/wordprocessingShape" mc:Ignorable="w14 w15 wp14">
+<w:document xmlns:wpc="http://schemas.microsoft.com/office/word/2010/wordprocessingCanvas" xmlns:cx="http://schemas.microsoft.com/office/drawing/2014/chartex" xmlns:cx1="http://schemas.microsoft.com/office/drawing/2015/9/8/chartex" xmlns:mc="http://schemas.openxmlformats.org/markup-compatibility/2006" xmlns:o="urn:schemas-microsoft-com:office:office" xmlns:r="http://schemas.openxmlformats.org/officeDocument/2006/relationships" xmlns:m="http://schemas.openxmlformats.org/officeDocument/2006/math" xmlns:v="urn:schemas-microsoft-com:vml" xmlns:wp14="http://schemas.microsoft.com/office/word/2010/wordprocessingDrawing" xmlns:wp="http://schemas.openxmlformats.org/drawingml/2006/wordprocessingDrawing" xmlns:w10="urn:schemas-microsoft-com:office:word" xmlns:w="http://schemas.openxmlformats.org/wordprocessingml/2006/main" xmlns:w14="http://schemas.microsoft.com/office/word/2010/wordml" xmlns:w15="http://schemas.microsoft.com/office/word/2012/wordml" xmlns:w16se="http://schemas.microsoft.com/office/word/2015/wordml/symex" xmlns:wpg="http://schemas.microsoft.com/office/word/2010/wordprocessingGroup" xmlns:wpi="http://schemas.microsoft.com/office/word/2010/wordprocessingInk" xmlns:wne="http://schemas.microsoft.com/office/word/2006/wordml" xmlns:wps="http://schemas.microsoft.com/office/word/2010/wordprocessingShape" mc:Ignorable="w14 w15 w16se wp14">
   <w:body>
     <w:p>
       <w:pPr>
@@ -166,7 +166,11 @@
           <w:tcPr>
             <w:tcW w:w="621" w:type="pct"/>
           </w:tcPr>
-          <w:p/>
+          <w:p>
+            <w:r>
+              <w:t>Alleluia.</w:t>
+            </w:r>
+          </w:p>
         </w:tc>
         <w:tc>
           <w:tcPr>
@@ -176,8 +180,13 @@
             <w:pPr>
               <w:pStyle w:val="EngIndEnd"/>
             </w:pPr>
-            <w:r>
-              <w:t>Halleloua.</w:t>
+            <w:proofErr w:type="spellStart"/>
+            <w:r>
+              <w:t>Halleloua</w:t>
+            </w:r>
+            <w:proofErr w:type="spellEnd"/>
+            <w:r>
+              <w:t>.</w:t>
             </w:r>
           </w:p>
         </w:tc>
@@ -189,6 +198,9 @@
             <w:pPr>
               <w:pStyle w:val="EngIndEnd"/>
             </w:pPr>
+            <w:r>
+              <w:t>Alleluia.</w:t>
+            </w:r>
           </w:p>
         </w:tc>
         <w:tc>
@@ -207,6 +219,16 @@
                 <w:shd w:val="clear" w:color="auto" w:fill="FFFFFF"/>
               </w:rPr>
             </w:pPr>
+            <w:r>
+              <w:rPr>
+                <w:rFonts w:ascii="Tahoma" w:eastAsia="Times New Roman" w:hAnsi="Tahoma" w:cs="Tahoma"/>
+                <w:color w:val="2E1308"/>
+                <w:sz w:val="24"/>
+                <w:szCs w:val="24"/>
+                <w:shd w:val="clear" w:color="auto" w:fill="FFFFFF"/>
+              </w:rPr>
+              <w:t>Alleluia.</w:t>
+            </w:r>
           </w:p>
         </w:tc>
       </w:tr>
@@ -280,7 +302,17 @@
           <w:tcPr>
             <w:tcW w:w="621" w:type="pct"/>
           </w:tcPr>
+          <w:p>
+            <w:r>
+              <w:t>ALEPH</w:t>
+            </w:r>
+          </w:p>
           <w:p/>
+          <w:p>
+            <w:r>
+              <w:t>BLESSED are the blameless in the way, who walk in the Law of the Lord.</w:t>
+            </w:r>
+          </w:p>
         </w:tc>
         <w:tc>
           <w:tcPr>
@@ -311,6 +343,9 @@
             <w:pPr>
               <w:pStyle w:val="EngIndEnd"/>
             </w:pPr>
+            <w:r>
+              <w:t>Blessed are the blameless in the way, who walk in the law of the Lord.</w:t>
+            </w:r>
           </w:p>
         </w:tc>
         <w:tc>
@@ -329,6 +364,39 @@
                 <w:shd w:val="clear" w:color="auto" w:fill="FFFFFF"/>
               </w:rPr>
             </w:pPr>
+            <w:r>
+              <w:rPr>
+                <w:rFonts w:ascii="Tahoma" w:eastAsia="Times New Roman" w:hAnsi="Tahoma" w:cs="Tahoma"/>
+                <w:color w:val="2E1308"/>
+                <w:sz w:val="24"/>
+                <w:szCs w:val="24"/>
+                <w:shd w:val="clear" w:color="auto" w:fill="FFFFFF"/>
+              </w:rPr>
+              <w:t>Blessed are the blameless in the way</w:t>
+            </w:r>
+          </w:p>
+          <w:p>
+            <w:pPr>
+              <w:spacing w:line="240" w:lineRule="auto"/>
+              <w:jc w:val="left"/>
+              <w:rPr>
+                <w:rFonts w:ascii="Tahoma" w:eastAsia="Times New Roman" w:hAnsi="Tahoma" w:cs="Tahoma"/>
+                <w:color w:val="2E1308"/>
+                <w:sz w:val="24"/>
+                <w:szCs w:val="24"/>
+                <w:shd w:val="clear" w:color="auto" w:fill="FFFFFF"/>
+              </w:rPr>
+            </w:pPr>
+            <w:r>
+              <w:rPr>
+                <w:rFonts w:ascii="Tahoma" w:eastAsia="Times New Roman" w:hAnsi="Tahoma" w:cs="Tahoma"/>
+                <w:color w:val="2E1308"/>
+                <w:sz w:val="24"/>
+                <w:szCs w:val="24"/>
+                <w:shd w:val="clear" w:color="auto" w:fill="FFFFFF"/>
+              </w:rPr>
+              <w:t>Who walk in the law of the Lord.</w:t>
+            </w:r>
           </w:p>
         </w:tc>
       </w:tr>
@@ -402,7 +470,11 @@
           <w:tcPr>
             <w:tcW w:w="621" w:type="pct"/>
           </w:tcPr>
-          <w:p/>
+          <w:p>
+            <w:r>
+              <w:t>Blessed are they that search into His testimonies; with their whole heart shall they seek after Him.</w:t>
+            </w:r>
+          </w:p>
         </w:tc>
         <w:tc>
           <w:tcPr>
@@ -433,6 +505,9 @@
             <w:pPr>
               <w:pStyle w:val="EngIndEnd"/>
             </w:pPr>
+            <w:r>
+              <w:t>Blessed are they that search out his testimonies: they will diligently seek him with the whole heart.</w:t>
+            </w:r>
           </w:p>
         </w:tc>
         <w:tc>
@@ -451,6 +526,39 @@
                 <w:shd w:val="clear" w:color="auto" w:fill="FFFFFF"/>
               </w:rPr>
             </w:pPr>
+            <w:r>
+              <w:rPr>
+                <w:rFonts w:ascii="Tahoma" w:eastAsia="Times New Roman" w:hAnsi="Tahoma" w:cs="Tahoma"/>
+                <w:color w:val="2E1308"/>
+                <w:sz w:val="24"/>
+                <w:szCs w:val="24"/>
+                <w:shd w:val="clear" w:color="auto" w:fill="FFFFFF"/>
+              </w:rPr>
+              <w:t>Blessed are those who search out His testimonies;</w:t>
+            </w:r>
+          </w:p>
+          <w:p>
+            <w:pPr>
+              <w:spacing w:line="240" w:lineRule="auto"/>
+              <w:jc w:val="left"/>
+              <w:rPr>
+                <w:rFonts w:ascii="Tahoma" w:eastAsia="Times New Roman" w:hAnsi="Tahoma" w:cs="Tahoma"/>
+                <w:color w:val="2E1308"/>
+                <w:sz w:val="24"/>
+                <w:szCs w:val="24"/>
+                <w:shd w:val="clear" w:color="auto" w:fill="FFFFFF"/>
+              </w:rPr>
+            </w:pPr>
+            <w:r>
+              <w:rPr>
+                <w:rFonts w:ascii="Tahoma" w:eastAsia="Times New Roman" w:hAnsi="Tahoma" w:cs="Tahoma"/>
+                <w:color w:val="2E1308"/>
+                <w:sz w:val="24"/>
+                <w:szCs w:val="24"/>
+                <w:shd w:val="clear" w:color="auto" w:fill="FFFFFF"/>
+              </w:rPr>
+              <w:t>They shall search for Him with their whole heart.</w:t>
+            </w:r>
           </w:p>
         </w:tc>
       </w:tr>
@@ -512,7 +620,11 @@
           <w:tcPr>
             <w:tcW w:w="621" w:type="pct"/>
           </w:tcPr>
-          <w:p/>
+          <w:p>
+            <w:r>
+              <w:t>For they who do no wickedness have walked in His ways.</w:t>
+            </w:r>
+          </w:p>
         </w:tc>
         <w:tc>
           <w:tcPr>
@@ -543,6 +655,9 @@
             <w:pPr>
               <w:pStyle w:val="EngIndEnd"/>
             </w:pPr>
+            <w:r>
+              <w:t>For they that work iniquity have not walked in his ways.</w:t>
+            </w:r>
           </w:p>
         </w:tc>
         <w:tc>
@@ -561,6 +676,39 @@
                 <w:shd w:val="clear" w:color="auto" w:fill="FFFFFF"/>
               </w:rPr>
             </w:pPr>
+            <w:r>
+              <w:rPr>
+                <w:rFonts w:ascii="Tahoma" w:eastAsia="Times New Roman" w:hAnsi="Tahoma" w:cs="Tahoma"/>
+                <w:color w:val="2E1308"/>
+                <w:sz w:val="24"/>
+                <w:szCs w:val="24"/>
+                <w:shd w:val="clear" w:color="auto" w:fill="FFFFFF"/>
+              </w:rPr>
+              <w:t>For those who work lawlessness</w:t>
+            </w:r>
+          </w:p>
+          <w:p>
+            <w:pPr>
+              <w:spacing w:line="240" w:lineRule="auto"/>
+              <w:jc w:val="left"/>
+              <w:rPr>
+                <w:rFonts w:ascii="Tahoma" w:eastAsia="Times New Roman" w:hAnsi="Tahoma" w:cs="Tahoma"/>
+                <w:color w:val="2E1308"/>
+                <w:sz w:val="24"/>
+                <w:szCs w:val="24"/>
+                <w:shd w:val="clear" w:color="auto" w:fill="FFFFFF"/>
+              </w:rPr>
+            </w:pPr>
+            <w:r>
+              <w:rPr>
+                <w:rFonts w:ascii="Tahoma" w:eastAsia="Times New Roman" w:hAnsi="Tahoma" w:cs="Tahoma"/>
+                <w:color w:val="2E1308"/>
+                <w:sz w:val="24"/>
+                <w:szCs w:val="24"/>
+                <w:shd w:val="clear" w:color="auto" w:fill="FFFFFF"/>
+              </w:rPr>
+              <w:t>Do not walk in His ways.</w:t>
+            </w:r>
           </w:p>
         </w:tc>
       </w:tr>
@@ -640,7 +788,11 @@
           <w:tcPr>
             <w:tcW w:w="621" w:type="pct"/>
           </w:tcPr>
-          <w:p/>
+          <w:p>
+            <w:r>
+              <w:t>Thou hast charged that we shall diligently keep Thy commandments.</w:t>
+            </w:r>
+          </w:p>
         </w:tc>
         <w:tc>
           <w:tcPr>
@@ -672,6 +824,10 @@
             <w:pPr>
               <w:pStyle w:val="EngIndEnd"/>
             </w:pPr>
+            <w:r>
+              <w:lastRenderedPageBreak/>
+              <w:t>Thou hast commanded us diligently to keep thy precepts.</w:t>
+            </w:r>
           </w:p>
         </w:tc>
         <w:tc>
@@ -690,6 +846,39 @@
                 <w:shd w:val="clear" w:color="auto" w:fill="FFFFFF"/>
               </w:rPr>
             </w:pPr>
+            <w:r>
+              <w:rPr>
+                <w:rFonts w:ascii="Tahoma" w:eastAsia="Times New Roman" w:hAnsi="Tahoma" w:cs="Tahoma"/>
+                <w:color w:val="2E1308"/>
+                <w:sz w:val="24"/>
+                <w:szCs w:val="24"/>
+                <w:shd w:val="clear" w:color="auto" w:fill="FFFFFF"/>
+              </w:rPr>
+              <w:t>You commanded us regarding Your commandments,</w:t>
+            </w:r>
+          </w:p>
+          <w:p>
+            <w:pPr>
+              <w:spacing w:line="240" w:lineRule="auto"/>
+              <w:jc w:val="left"/>
+              <w:rPr>
+                <w:rFonts w:ascii="Tahoma" w:eastAsia="Times New Roman" w:hAnsi="Tahoma" w:cs="Tahoma"/>
+                <w:color w:val="2E1308"/>
+                <w:sz w:val="24"/>
+                <w:szCs w:val="24"/>
+                <w:shd w:val="clear" w:color="auto" w:fill="FFFFFF"/>
+              </w:rPr>
+            </w:pPr>
+            <w:r>
+              <w:rPr>
+                <w:rFonts w:ascii="Tahoma" w:eastAsia="Times New Roman" w:hAnsi="Tahoma" w:cs="Tahoma"/>
+                <w:color w:val="2E1308"/>
+                <w:sz w:val="24"/>
+                <w:szCs w:val="24"/>
+                <w:shd w:val="clear" w:color="auto" w:fill="FFFFFF"/>
+              </w:rPr>
+              <w:t>That we should be very diligent to keep them.</w:t>
+            </w:r>
           </w:p>
         </w:tc>
       </w:tr>
@@ -758,7 +947,11 @@
           <w:tcPr>
             <w:tcW w:w="621" w:type="pct"/>
           </w:tcPr>
-          <w:p/>
+          <w:p>
+            <w:r>
+              <w:t>O that my ways were so directed, as to keep Thy statutes!</w:t>
+            </w:r>
+          </w:p>
         </w:tc>
         <w:tc>
           <w:tcPr>
@@ -789,6 +982,9 @@
             <w:pPr>
               <w:pStyle w:val="EngIndEnd"/>
             </w:pPr>
+            <w:r>
+              <w:t>O that my ways were directed to keep thine ordinances.</w:t>
+            </w:r>
           </w:p>
         </w:tc>
         <w:tc>
@@ -807,6 +1003,39 @@
                 <w:shd w:val="clear" w:color="auto" w:fill="FFFFFF"/>
               </w:rPr>
             </w:pPr>
+            <w:r>
+              <w:rPr>
+                <w:rFonts w:ascii="Tahoma" w:eastAsia="Times New Roman" w:hAnsi="Tahoma" w:cs="Tahoma"/>
+                <w:color w:val="2E1308"/>
+                <w:sz w:val="24"/>
+                <w:szCs w:val="24"/>
+                <w:shd w:val="clear" w:color="auto" w:fill="FFFFFF"/>
+              </w:rPr>
+              <w:t>Would that my ways were led,</w:t>
+            </w:r>
+          </w:p>
+          <w:p>
+            <w:pPr>
+              <w:spacing w:line="240" w:lineRule="auto"/>
+              <w:jc w:val="left"/>
+              <w:rPr>
+                <w:rFonts w:ascii="Tahoma" w:eastAsia="Times New Roman" w:hAnsi="Tahoma" w:cs="Tahoma"/>
+                <w:color w:val="2E1308"/>
+                <w:sz w:val="24"/>
+                <w:szCs w:val="24"/>
+                <w:shd w:val="clear" w:color="auto" w:fill="FFFFFF"/>
+              </w:rPr>
+            </w:pPr>
+            <w:r>
+              <w:rPr>
+                <w:rFonts w:ascii="Tahoma" w:eastAsia="Times New Roman" w:hAnsi="Tahoma" w:cs="Tahoma"/>
+                <w:color w:val="2E1308"/>
+                <w:sz w:val="24"/>
+                <w:szCs w:val="24"/>
+                <w:shd w:val="clear" w:color="auto" w:fill="FFFFFF"/>
+              </w:rPr>
+              <w:t>That I might keep Your ordinances.</w:t>
+            </w:r>
           </w:p>
         </w:tc>
       </w:tr>
@@ -874,7 +1103,17 @@
           <w:tcPr>
             <w:tcW w:w="621" w:type="pct"/>
           </w:tcPr>
-          <w:p/>
+          <w:p>
+            <w:r>
+              <w:t>Then should I not be confounded, when I consider all Thy</w:t>
+            </w:r>
+            <w:r>
+              <w:t xml:space="preserve"> </w:t>
+            </w:r>
+            <w:r>
+              <w:t>commandments.</w:t>
+            </w:r>
+          </w:p>
         </w:tc>
         <w:tc>
           <w:tcPr>
@@ -905,6 +1144,9 @@
             <w:pPr>
               <w:pStyle w:val="EngIndEnd"/>
             </w:pPr>
+            <w:r>
+              <w:t>Then shall I not be ashamed, when I have respect to all thy commandments.</w:t>
+            </w:r>
           </w:p>
         </w:tc>
         <w:tc>
@@ -923,6 +1165,39 @@
                 <w:shd w:val="clear" w:color="auto" w:fill="FFFFFF"/>
               </w:rPr>
             </w:pPr>
+            <w:r>
+              <w:rPr>
+                <w:rFonts w:ascii="Tahoma" w:eastAsia="Times New Roman" w:hAnsi="Tahoma" w:cs="Tahoma"/>
+                <w:color w:val="2E1308"/>
+                <w:sz w:val="24"/>
+                <w:szCs w:val="24"/>
+                <w:shd w:val="clear" w:color="auto" w:fill="FFFFFF"/>
+              </w:rPr>
+              <w:t>Then I would not be ashamed</w:t>
+            </w:r>
+          </w:p>
+          <w:p>
+            <w:pPr>
+              <w:spacing w:line="240" w:lineRule="auto"/>
+              <w:jc w:val="left"/>
+              <w:rPr>
+                <w:rFonts w:ascii="Tahoma" w:eastAsia="Times New Roman" w:hAnsi="Tahoma" w:cs="Tahoma"/>
+                <w:color w:val="2E1308"/>
+                <w:sz w:val="24"/>
+                <w:szCs w:val="24"/>
+                <w:shd w:val="clear" w:color="auto" w:fill="FFFFFF"/>
+              </w:rPr>
+            </w:pPr>
+            <w:r>
+              <w:rPr>
+                <w:rFonts w:ascii="Tahoma" w:eastAsia="Times New Roman" w:hAnsi="Tahoma" w:cs="Tahoma"/>
+                <w:color w:val="2E1308"/>
+                <w:sz w:val="24"/>
+                <w:szCs w:val="24"/>
+                <w:shd w:val="clear" w:color="auto" w:fill="FFFFFF"/>
+              </w:rPr>
+              <w:t>When I regard all Your commandments.</w:t>
+            </w:r>
           </w:p>
         </w:tc>
       </w:tr>
@@ -1000,10 +1275,170 @@
           <w:tcPr>
             <w:tcW w:w="621" w:type="pct"/>
           </w:tcPr>
+          <w:p>
+            <w:r>
+              <w:t>I will thank Thee with an unfeigned heart, when I shall have learned the judgments of Thy righteousness.</w:t>
+            </w:r>
+          </w:p>
+        </w:tc>
+        <w:tc>
+          <w:tcPr>
+            <w:tcW w:w="632" w:type="pct"/>
+          </w:tcPr>
+          <w:p>
+            <w:pPr>
+              <w:pStyle w:val="EngIndEnd"/>
+            </w:pPr>
+            <w:r>
+              <w:t>I will acknowledge you [O Lord] with uprightness of heart,</w:t>
+            </w:r>
+          </w:p>
+          <w:p>
+            <w:pPr>
+              <w:pStyle w:val="EngIndEnd"/>
+            </w:pPr>
+            <w:r>
+              <w:t>when I have learned the judgments of your righteousness.</w:t>
+            </w:r>
+          </w:p>
+        </w:tc>
+        <w:tc>
+          <w:tcPr>
+            <w:tcW w:w="632" w:type="pct"/>
+          </w:tcPr>
+          <w:p>
+            <w:pPr>
+              <w:pStyle w:val="EngIndEnd"/>
+            </w:pPr>
+            <w:r>
+              <w:t>I will give thee thanks with uprightness of heart, when I have learnt the judgments of thy righteousness.</w:t>
+            </w:r>
+          </w:p>
+        </w:tc>
+        <w:tc>
+          <w:tcPr>
+            <w:tcW w:w="632" w:type="pct"/>
+          </w:tcPr>
+          <w:p>
+            <w:pPr>
+              <w:spacing w:line="240" w:lineRule="auto"/>
+              <w:jc w:val="left"/>
+              <w:rPr>
+                <w:rFonts w:ascii="Tahoma" w:eastAsia="Times New Roman" w:hAnsi="Tahoma" w:cs="Tahoma"/>
+                <w:color w:val="2E1308"/>
+                <w:sz w:val="24"/>
+                <w:szCs w:val="24"/>
+                <w:shd w:val="clear" w:color="auto" w:fill="FFFFFF"/>
+              </w:rPr>
+            </w:pPr>
+            <w:r>
+              <w:rPr>
+                <w:rFonts w:ascii="Tahoma" w:eastAsia="Times New Roman" w:hAnsi="Tahoma" w:cs="Tahoma"/>
+                <w:color w:val="2E1308"/>
+                <w:sz w:val="24"/>
+                <w:szCs w:val="24"/>
+                <w:shd w:val="clear" w:color="auto" w:fill="FFFFFF"/>
+              </w:rPr>
+              <w:t>I will give thanks to You, O Lord, with an upright heart,</w:t>
+            </w:r>
+          </w:p>
+          <w:p>
+            <w:pPr>
+              <w:spacing w:line="240" w:lineRule="auto"/>
+              <w:jc w:val="left"/>
+              <w:rPr>
+                <w:rFonts w:ascii="Tahoma" w:eastAsia="Times New Roman" w:hAnsi="Tahoma" w:cs="Tahoma"/>
+                <w:color w:val="2E1308"/>
+                <w:sz w:val="24"/>
+                <w:szCs w:val="24"/>
+                <w:shd w:val="clear" w:color="auto" w:fill="FFFFFF"/>
+              </w:rPr>
+            </w:pPr>
+            <w:r>
+              <w:rPr>
+                <w:rFonts w:ascii="Tahoma" w:eastAsia="Times New Roman" w:hAnsi="Tahoma" w:cs="Tahoma"/>
+                <w:color w:val="2E1308"/>
+                <w:sz w:val="24"/>
+                <w:szCs w:val="24"/>
+                <w:shd w:val="clear" w:color="auto" w:fill="FFFFFF"/>
+              </w:rPr>
+              <w:t>When I learn the judgments of Your righteousness.</w:t>
+            </w:r>
+          </w:p>
+        </w:tc>
+      </w:tr>
+      <w:tr>
+        <w:tc>
+          <w:tcPr>
+            <w:tcW w:w="629" w:type="pct"/>
+          </w:tcPr>
+          <w:p>
+            <w:pPr>
+              <w:pStyle w:val="EnglishHangNoCoptic"/>
+            </w:pPr>
+            <w:r>
+              <w:t xml:space="preserve">8 I will observe </w:t>
+            </w:r>
+            <w:r>
+              <w:t>Your</w:t>
+            </w:r>
+            <w:r>
+              <w:t xml:space="preserve"> rights;</w:t>
+            </w:r>
+          </w:p>
+          <w:p>
+            <w:pPr>
+              <w:pStyle w:val="EnglishHangEndNoCoptic"/>
+            </w:pPr>
+            <w:r>
+              <w:tab/>
+              <w:t>O forsake me not utterly.</w:t>
+            </w:r>
+          </w:p>
+          <w:p>
+            <w:pPr>
+              <w:pStyle w:val="EnglishHangNoCoptic"/>
+            </w:pPr>
+          </w:p>
+        </w:tc>
+        <w:tc>
+          <w:tcPr>
+            <w:tcW w:w="613" w:type="pct"/>
+          </w:tcPr>
+          <w:p>
+            <w:pPr>
+              <w:pStyle w:val="EngIndEnd"/>
+            </w:pPr>
+          </w:p>
+        </w:tc>
+        <w:tc>
+          <w:tcPr>
+            <w:tcW w:w="626" w:type="pct"/>
+          </w:tcPr>
+          <w:p>
+            <w:r>
+              <w:t>And Thy truths I will keep: forsake me not utterly.</w:t>
+            </w:r>
+          </w:p>
+        </w:tc>
+        <w:tc>
+          <w:tcPr>
+            <w:tcW w:w="615" w:type="pct"/>
+          </w:tcPr>
           <w:p/>
         </w:tc>
         <w:tc>
           <w:tcPr>
+            <w:tcW w:w="621" w:type="pct"/>
+          </w:tcPr>
+          <w:p>
+            <w:r>
+              <w:t>I will keep Thy statutes; O forsake me not utterly.</w:t>
+            </w:r>
+          </w:p>
+        </w:tc>
+        <w:tc>
+          <w:tcPr>
             <w:tcW w:w="632" w:type="pct"/>
           </w:tcPr>
           <w:p>
@@ -1011,165 +1446,82 @@
               <w:pStyle w:val="EngIndEnd"/>
             </w:pPr>
             <w:r>
-              <w:t xml:space="preserve">I will acknowledge you [O Lord] </w:t>
+              <w:t>Your statutes I will observe;</w:t>
+            </w:r>
+          </w:p>
+          <w:p>
+            <w:pPr>
+              <w:pStyle w:val="EngIndEnd"/>
+            </w:pPr>
+            <w:r>
+              <w:t>do not utterly forsake me.</w:t>
+            </w:r>
+          </w:p>
+        </w:tc>
+        <w:tc>
+          <w:tcPr>
+            <w:tcW w:w="632" w:type="pct"/>
+          </w:tcPr>
+          <w:p>
+            <w:pPr>
+              <w:pStyle w:val="EngIndEnd"/>
+            </w:pPr>
+            <w:r>
+              <w:t>I will keep thine ordinances: O forsake me not greatly.</w:t>
+            </w:r>
+          </w:p>
+        </w:tc>
+        <w:tc>
+          <w:tcPr>
+            <w:tcW w:w="632" w:type="pct"/>
+          </w:tcPr>
+          <w:p>
+            <w:pPr>
+              <w:spacing w:line="240" w:lineRule="auto"/>
+              <w:jc w:val="left"/>
+              <w:rPr>
+                <w:rFonts w:ascii="Tahoma" w:eastAsia="Times New Roman" w:hAnsi="Tahoma" w:cs="Tahoma"/>
+                <w:color w:val="2E1308"/>
+                <w:sz w:val="24"/>
+                <w:szCs w:val="24"/>
+                <w:shd w:val="clear" w:color="auto" w:fill="FFFFFF"/>
+              </w:rPr>
+            </w:pPr>
+            <w:r>
+              <w:rPr>
+                <w:rFonts w:ascii="Tahoma" w:eastAsia="Times New Roman" w:hAnsi="Tahoma" w:cs="Tahoma"/>
+                <w:color w:val="2E1308"/>
+                <w:sz w:val="24"/>
+                <w:szCs w:val="24"/>
+                <w:shd w:val="clear" w:color="auto" w:fill="FFFFFF"/>
+              </w:rPr>
+              <w:t>I shall keep Your ordinances;</w:t>
+            </w:r>
+          </w:p>
+          <w:p>
+            <w:pPr>
+              <w:spacing w:line="240" w:lineRule="auto"/>
+              <w:jc w:val="left"/>
+              <w:rPr>
+                <w:rFonts w:ascii="Tahoma" w:eastAsia="Times New Roman" w:hAnsi="Tahoma" w:cs="Tahoma"/>
+                <w:color w:val="2E1308"/>
+                <w:sz w:val="24"/>
+                <w:szCs w:val="24"/>
+                <w:shd w:val="clear" w:color="auto" w:fill="FFFFFF"/>
+              </w:rPr>
+            </w:pPr>
+            <w:r>
+              <w:rPr>
+                <w:rFonts w:ascii="Tahoma" w:eastAsia="Times New Roman" w:hAnsi="Tahoma" w:cs="Tahoma"/>
+                <w:color w:val="2E1308"/>
+                <w:sz w:val="24"/>
+                <w:szCs w:val="24"/>
+                <w:shd w:val="clear" w:color="auto" w:fill="FFFFFF"/>
+              </w:rPr>
+              <w:t>Do not utterly forsake me.</w:t>
             </w:r>
             <w:bookmarkStart w:id="0" w:name="_GoBack"/>
             <w:bookmarkEnd w:id="0"/>
-            <w:r>
-              <w:t>with uprightness of heart,</w:t>
-            </w:r>
-          </w:p>
-          <w:p>
-            <w:pPr>
-              <w:pStyle w:val="EngIndEnd"/>
-            </w:pPr>
-            <w:r>
-              <w:t>when I have learned the judgments of your righteousness.</w:t>
-            </w:r>
-          </w:p>
-        </w:tc>
-        <w:tc>
-          <w:tcPr>
-            <w:tcW w:w="632" w:type="pct"/>
-          </w:tcPr>
-          <w:p>
-            <w:pPr>
-              <w:pStyle w:val="EngIndEnd"/>
-            </w:pPr>
-          </w:p>
-        </w:tc>
-        <w:tc>
-          <w:tcPr>
-            <w:tcW w:w="632" w:type="pct"/>
-          </w:tcPr>
-          <w:p>
-            <w:pPr>
-              <w:spacing w:line="240" w:lineRule="auto"/>
-              <w:jc w:val="left"/>
-              <w:rPr>
-                <w:rFonts w:ascii="Tahoma" w:eastAsia="Times New Roman" w:hAnsi="Tahoma" w:cs="Tahoma"/>
-                <w:color w:val="2E1308"/>
-                <w:sz w:val="24"/>
-                <w:szCs w:val="24"/>
-                <w:shd w:val="clear" w:color="auto" w:fill="FFFFFF"/>
-              </w:rPr>
-            </w:pPr>
-          </w:p>
-        </w:tc>
-      </w:tr>
-      <w:tr>
-        <w:tc>
-          <w:tcPr>
-            <w:tcW w:w="629" w:type="pct"/>
-          </w:tcPr>
-          <w:p>
-            <w:pPr>
-              <w:pStyle w:val="EnglishHangNoCoptic"/>
-            </w:pPr>
-            <w:r>
-              <w:t xml:space="preserve">8 I will observe </w:t>
-            </w:r>
-            <w:r>
-              <w:t>Your</w:t>
-            </w:r>
-            <w:r>
-              <w:t xml:space="preserve"> rights;</w:t>
-            </w:r>
-          </w:p>
-          <w:p>
-            <w:pPr>
-              <w:pStyle w:val="EnglishHangEndNoCoptic"/>
-            </w:pPr>
-            <w:r>
-              <w:tab/>
-              <w:t>O forsake me not utterly.</w:t>
-            </w:r>
-          </w:p>
-          <w:p>
-            <w:pPr>
-              <w:pStyle w:val="EnglishHangNoCoptic"/>
-            </w:pPr>
-          </w:p>
-        </w:tc>
-        <w:tc>
-          <w:tcPr>
-            <w:tcW w:w="613" w:type="pct"/>
-          </w:tcPr>
-          <w:p>
-            <w:pPr>
-              <w:pStyle w:val="EngIndEnd"/>
-            </w:pPr>
-          </w:p>
-        </w:tc>
-        <w:tc>
-          <w:tcPr>
-            <w:tcW w:w="626" w:type="pct"/>
-          </w:tcPr>
-          <w:p>
-            <w:r>
-              <w:t>And Thy truths I will keep: forsake me not utterly.</w:t>
-            </w:r>
-          </w:p>
-        </w:tc>
-        <w:tc>
-          <w:tcPr>
-            <w:tcW w:w="615" w:type="pct"/>
-          </w:tcPr>
-          <w:p/>
-        </w:tc>
-        <w:tc>
-          <w:tcPr>
-            <w:tcW w:w="621" w:type="pct"/>
-          </w:tcPr>
-          <w:p/>
-        </w:tc>
-        <w:tc>
-          <w:tcPr>
-            <w:tcW w:w="632" w:type="pct"/>
-          </w:tcPr>
-          <w:p>
-            <w:pPr>
-              <w:pStyle w:val="EngIndEnd"/>
-            </w:pPr>
-            <w:r>
-              <w:t>Your statutes I will observe;</w:t>
-            </w:r>
-          </w:p>
-          <w:p>
-            <w:pPr>
-              <w:pStyle w:val="EngIndEnd"/>
-            </w:pPr>
-            <w:r>
-              <w:t>do not utterly forsake me.</w:t>
-            </w:r>
-          </w:p>
-        </w:tc>
-        <w:tc>
-          <w:tcPr>
-            <w:tcW w:w="632" w:type="pct"/>
-          </w:tcPr>
-          <w:p>
-            <w:pPr>
-              <w:pStyle w:val="EngIndEnd"/>
-            </w:pPr>
-          </w:p>
-        </w:tc>
-        <w:tc>
-          <w:tcPr>
-            <w:tcW w:w="632" w:type="pct"/>
-          </w:tcPr>
-          <w:p>
-            <w:pPr>
-              <w:spacing w:line="240" w:lineRule="auto"/>
-              <w:jc w:val="left"/>
-              <w:rPr>
-                <w:rFonts w:ascii="Tahoma" w:eastAsia="Times New Roman" w:hAnsi="Tahoma" w:cs="Tahoma"/>
-                <w:color w:val="2E1308"/>
-                <w:sz w:val="24"/>
-                <w:szCs w:val="24"/>
-                <w:shd w:val="clear" w:color="auto" w:fill="FFFFFF"/>
-              </w:rPr>
-            </w:pPr>
           </w:p>
         </w:tc>
       </w:tr>
@@ -1191,7 +1543,7 @@
 </file>
 
 <file path=word/endnotes.xml><?xml version="1.0" encoding="utf-8"?>
-<w:endnotes xmlns:wpc="http://schemas.microsoft.com/office/word/2010/wordprocessingCanvas" xmlns:mo="http://schemas.microsoft.com/office/mac/office/2008/main" xmlns:mc="http://schemas.openxmlformats.org/markup-compatibility/2006" xmlns:mv="urn:schemas-microsoft-com:mac:vml" xmlns:o="urn:schemas-microsoft-com:office:office" xmlns:r="http://schemas.openxmlformats.org/officeDocument/2006/relationships" xmlns:m="http://schemas.openxmlformats.org/officeDocument/2006/math" xmlns:v="urn:schemas-microsoft-com:vml" xmlns:wp14="http://schemas.microsoft.com/office/word/2010/wordprocessingDrawing" xmlns:wp="http://schemas.openxmlformats.org/drawingml/2006/wordprocessingDrawing" xmlns:w10="urn:schemas-microsoft-com:office:word" xmlns:w="http://schemas.openxmlformats.org/wordprocessingml/2006/main" xmlns:w14="http://schemas.microsoft.com/office/word/2010/wordml" xmlns:w15="http://schemas.microsoft.com/office/word/2012/wordml" xmlns:wpg="http://schemas.microsoft.com/office/word/2010/wordprocessingGroup" xmlns:wpi="http://schemas.microsoft.com/office/word/2010/wordprocessingInk" xmlns:wne="http://schemas.microsoft.com/office/word/2006/wordml" xmlns:wps="http://schemas.microsoft.com/office/word/2010/wordprocessingShape" mc:Ignorable="w14 w15 wp14">
+<w:endnotes xmlns:wpc="http://schemas.microsoft.com/office/word/2010/wordprocessingCanvas" xmlns:cx="http://schemas.microsoft.com/office/drawing/2014/chartex" xmlns:cx1="http://schemas.microsoft.com/office/drawing/2015/9/8/chartex" xmlns:mc="http://schemas.openxmlformats.org/markup-compatibility/2006" xmlns:o="urn:schemas-microsoft-com:office:office" xmlns:r="http://schemas.openxmlformats.org/officeDocument/2006/relationships" xmlns:m="http://schemas.openxmlformats.org/officeDocument/2006/math" xmlns:v="urn:schemas-microsoft-com:vml" xmlns:wp14="http://schemas.microsoft.com/office/word/2010/wordprocessingDrawing" xmlns:wp="http://schemas.openxmlformats.org/drawingml/2006/wordprocessingDrawing" xmlns:w10="urn:schemas-microsoft-com:office:word" xmlns:w="http://schemas.openxmlformats.org/wordprocessingml/2006/main" xmlns:w14="http://schemas.microsoft.com/office/word/2010/wordml" xmlns:w15="http://schemas.microsoft.com/office/word/2012/wordml" xmlns:w16se="http://schemas.microsoft.com/office/word/2015/wordml/symex" xmlns:wpg="http://schemas.microsoft.com/office/word/2010/wordprocessingGroup" xmlns:wpi="http://schemas.microsoft.com/office/word/2010/wordprocessingInk" xmlns:wne="http://schemas.microsoft.com/office/word/2006/wordml" xmlns:wps="http://schemas.microsoft.com/office/word/2010/wordprocessingShape" mc:Ignorable="w14 w15 w16se wp14">
   <w:endnote w:type="separator" w:id="-1">
     <w:p>
       <w:pPr>
@@ -1216,7 +1568,7 @@
 </file>
 
 <file path=word/footnotes.xml><?xml version="1.0" encoding="utf-8"?>
-<w:footnotes xmlns:wpc="http://schemas.microsoft.com/office/word/2010/wordprocessingCanvas" xmlns:mo="http://schemas.microsoft.com/office/mac/office/2008/main" xmlns:mc="http://schemas.openxmlformats.org/markup-compatibility/2006" xmlns:mv="urn:schemas-microsoft-com:mac:vml" xmlns:o="urn:schemas-microsoft-com:office:office" xmlns:r="http://schemas.openxmlformats.org/officeDocument/2006/relationships" xmlns:m="http://schemas.openxmlformats.org/officeDocument/2006/math" xmlns:v="urn:schemas-microsoft-com:vml" xmlns:wp14="http://schemas.microsoft.com/office/word/2010/wordprocessingDrawing" xmlns:wp="http://schemas.openxmlformats.org/drawingml/2006/wordprocessingDrawing" xmlns:w10="urn:schemas-microsoft-com:office:word" xmlns:w="http://schemas.openxmlformats.org/wordprocessingml/2006/main" xmlns:w14="http://schemas.microsoft.com/office/word/2010/wordml" xmlns:w15="http://schemas.microsoft.com/office/word/2012/wordml" xmlns:wpg="http://schemas.microsoft.com/office/word/2010/wordprocessingGroup" xmlns:wpi="http://schemas.microsoft.com/office/word/2010/wordprocessingInk" xmlns:wne="http://schemas.microsoft.com/office/word/2006/wordml" xmlns:wps="http://schemas.microsoft.com/office/word/2010/wordprocessingShape" mc:Ignorable="w14 w15 wp14">
+<w:footnotes xmlns:wpc="http://schemas.microsoft.com/office/word/2010/wordprocessingCanvas" xmlns:cx="http://schemas.microsoft.com/office/drawing/2014/chartex" xmlns:cx1="http://schemas.microsoft.com/office/drawing/2015/9/8/chartex" xmlns:mc="http://schemas.openxmlformats.org/markup-compatibility/2006" xmlns:o="urn:schemas-microsoft-com:office:office" xmlns:r="http://schemas.openxmlformats.org/officeDocument/2006/relationships" xmlns:m="http://schemas.openxmlformats.org/officeDocument/2006/math" xmlns:v="urn:schemas-microsoft-com:vml" xmlns:wp14="http://schemas.microsoft.com/office/word/2010/wordprocessingDrawing" xmlns:wp="http://schemas.openxmlformats.org/drawingml/2006/wordprocessingDrawing" xmlns:w10="urn:schemas-microsoft-com:office:word" xmlns:w="http://schemas.openxmlformats.org/wordprocessingml/2006/main" xmlns:w14="http://schemas.microsoft.com/office/word/2010/wordml" xmlns:w15="http://schemas.microsoft.com/office/word/2012/wordml" xmlns:w16se="http://schemas.microsoft.com/office/word/2015/wordml/symex" xmlns:wpg="http://schemas.microsoft.com/office/word/2010/wordprocessingGroup" xmlns:wpi="http://schemas.microsoft.com/office/word/2010/wordprocessingInk" xmlns:wne="http://schemas.microsoft.com/office/word/2006/wordml" xmlns:wps="http://schemas.microsoft.com/office/word/2010/wordprocessingShape" mc:Ignorable="w14 w15 w16se wp14">
   <w:footnote w:type="separator" w:id="-1">
     <w:p>
       <w:pPr>
@@ -1306,7 +1658,15 @@
         <w:footnoteRef/>
       </w:r>
       <w:r>
-        <w:t xml:space="preserve"> Man has lost sight of God through sin. We are to seek Him by repentance. in truth, by praver and fasting, in His word, for Himself alone, through His Son, and in His Holy Spirit (Jn. 14:6-26).</w:t>
+        <w:t xml:space="preserve"> Man has lost sight of God through sin. We are to seek Him by repentance. in truth, by </w:t>
+      </w:r>
+      <w:proofErr w:type="spellStart"/>
+      <w:r>
+        <w:t>praver</w:t>
+      </w:r>
+      <w:proofErr w:type="spellEnd"/>
+      <w:r>
+        <w:t xml:space="preserve"> and fasting, in His word, for Himself alone, through His Son, and in His Holy Spirit (Jn. 14:6-26).</w:t>
       </w:r>
     </w:p>
   </w:footnote>
@@ -1314,7 +1674,7 @@
 </file>
 
 <file path=word/styles.xml><?xml version="1.0" encoding="utf-8"?>
-<w:styles xmlns:mc="http://schemas.openxmlformats.org/markup-compatibility/2006" xmlns:r="http://schemas.openxmlformats.org/officeDocument/2006/relationships" xmlns:w="http://schemas.openxmlformats.org/wordprocessingml/2006/main" xmlns:w14="http://schemas.microsoft.com/office/word/2010/wordml" xmlns:w15="http://schemas.microsoft.com/office/word/2012/wordml" mc:Ignorable="w14 w15">
+<w:styles xmlns:mc="http://schemas.openxmlformats.org/markup-compatibility/2006" xmlns:r="http://schemas.openxmlformats.org/officeDocument/2006/relationships" xmlns:w="http://schemas.openxmlformats.org/wordprocessingml/2006/main" xmlns:w14="http://schemas.microsoft.com/office/word/2010/wordml" xmlns:w15="http://schemas.microsoft.com/office/word/2012/wordml" xmlns:w16se="http://schemas.microsoft.com/office/word/2015/wordml/symex" mc:Ignorable="w14 w15 w16se">
   <w:docDefaults>
     <w:rPrDefault>
       <w:rPr>
@@ -1330,7 +1690,7 @@
       </w:pPr>
     </w:pPrDefault>
   </w:docDefaults>
-  <w:latentStyles w:defLockedState="0" w:defUIPriority="99" w:defSemiHidden="0" w:defUnhideWhenUsed="0" w:defQFormat="0" w:count="380">
+  <w:latentStyles w:defLockedState="0" w:defUIPriority="99" w:defSemiHidden="0" w:defUnhideWhenUsed="0" w:defQFormat="0" w:count="371">
     <w:lsdException w:name="Normal" w:uiPriority="0" w:qFormat="1"/>
     <w:lsdException w:name="heading 1" w:uiPriority="9" w:qFormat="1"/>
     <w:lsdException w:name="heading 2" w:semiHidden="1" w:uiPriority="9" w:unhideWhenUsed="1" w:qFormat="1"/>
@@ -1824,7 +2184,6 @@
       <w:spacing w:after="0" w:line="240" w:lineRule="auto"/>
     </w:pPr>
     <w:tblPr>
-      <w:tblInd w:w="0" w:type="dxa"/>
       <w:tblBorders>
         <w:top w:val="single" w:sz="4" w:space="0" w:color="auto"/>
         <w:left w:val="single" w:sz="4" w:space="0" w:color="auto"/>
@@ -1833,12 +2192,6 @@
         <w:insideH w:val="single" w:sz="4" w:space="0" w:color="auto"/>
         <w:insideV w:val="single" w:sz="4" w:space="0" w:color="auto"/>
       </w:tblBorders>
-      <w:tblCellMar>
-        <w:top w:w="0" w:type="dxa"/>
-        <w:left w:w="108" w:type="dxa"/>
-        <w:bottom w:w="0" w:type="dxa"/>
-        <w:right w:w="108" w:type="dxa"/>
-      </w:tblCellMar>
     </w:tblPr>
   </w:style>
   <w:style w:type="paragraph" w:customStyle="1" w:styleId="Coptic">
@@ -2683,7 +3036,7 @@
 </file>
 
 <file path=customXml/itemProps1.xml><?xml version="1.0" encoding="utf-8"?>
-<ds:datastoreItem xmlns:ds="http://schemas.openxmlformats.org/officeDocument/2006/customXml" ds:itemID="{CDFE1EDB-8065-1C4F-8C47-8171F251083D}">
+<ds:datastoreItem xmlns:ds="http://schemas.openxmlformats.org/officeDocument/2006/customXml" ds:itemID="{F98C02CA-B4C7-4550-9A3B-C0FD77462A97}">
   <ds:schemaRefs>
     <ds:schemaRef ds:uri="http://schemas.openxmlformats.org/officeDocument/2006/bibliography"/>
   </ds:schemaRefs>

</xml_diff>

<commit_message>
Revised Ps 118 pts 1-10. Not yet published to PDF
</commit_message>
<xml_diff>
--- a/Psalms/118-01.docx
+++ b/Psalms/118-01.docx
@@ -146,6 +146,14 @@
           </w:tcPr>
           <w:p>
             <w:pPr>
+              <w:pStyle w:val="Rubric"/>
+            </w:pPr>
+            <w:r>
+              <w:t>(Alleluia)</w:t>
+            </w:r>
+          </w:p>
+          <w:p>
+            <w:pPr>
               <w:pStyle w:val="EngIndEnd"/>
             </w:pPr>
           </w:p>
@@ -241,6 +249,7 @@
             <w:pPr>
               <w:pStyle w:val="EnglishHangNoCoptic"/>
             </w:pPr>
+            <w:bookmarkStart w:id="0" w:name="_GoBack" w:colFirst="1" w:colLast="1"/>
             <w:r>
               <w:t>1 Blessed are they who are faultless in the way,</w:t>
             </w:r>
@@ -276,6 +285,53 @@
           <w:tcPr>
             <w:tcW w:w="613" w:type="pct"/>
           </w:tcPr>
+          <w:p>
+            <w:pPr>
+              <w:pStyle w:val="EnglishHangNoCoptic"/>
+            </w:pPr>
+            <w:r>
+              <w:t xml:space="preserve">1 Blessed are </w:t>
+            </w:r>
+            <w:r>
+              <w:t>the blameless</w:t>
+            </w:r>
+            <w:r>
+              <w:t xml:space="preserve"> in the way,</w:t>
+            </w:r>
+            <w:r>
+              <w:rPr>
+                <w:rStyle w:val="FootnoteReference"/>
+              </w:rPr>
+              <w:footnoteReference w:id="3"/>
+            </w:r>
+          </w:p>
+          <w:p>
+            <w:pPr>
+              <w:pStyle w:val="EnglishHangEndNoCoptic"/>
+            </w:pPr>
+            <w:r>
+              <w:tab/>
+              <w:t xml:space="preserve">who </w:t>
+            </w:r>
+            <w:r>
+              <w:t>walk</w:t>
+            </w:r>
+            <w:r>
+              <w:t xml:space="preserve"> </w:t>
+            </w:r>
+            <w:r>
+              <w:t>in</w:t>
+            </w:r>
+            <w:r>
+              <w:t xml:space="preserve"> the law of the Lord.</w:t>
+            </w:r>
+            <w:r>
+              <w:rPr>
+                <w:rStyle w:val="FootnoteReference"/>
+              </w:rPr>
+              <w:footnoteReference w:id="4"/>
+            </w:r>
+          </w:p>
           <w:p>
             <w:pPr>
               <w:pStyle w:val="EngIndEnd"/>
@@ -400,6 +456,7 @@
           </w:p>
         </w:tc>
       </w:tr>
+      <w:bookmarkEnd w:id="0"/>
       <w:tr>
         <w:tc>
           <w:tcPr>
@@ -416,7 +473,7 @@
               <w:rPr>
                 <w:rStyle w:val="FootnoteReference"/>
               </w:rPr>
-              <w:footnoteReference w:id="3"/>
+              <w:footnoteReference w:id="5"/>
             </w:r>
           </w:p>
           <w:p>
@@ -431,7 +488,7 @@
               <w:rPr>
                 <w:rStyle w:val="FootnoteReference"/>
               </w:rPr>
-              <w:footnoteReference w:id="4"/>
+              <w:footnoteReference w:id="6"/>
             </w:r>
           </w:p>
           <w:p>
@@ -444,6 +501,43 @@
           <w:tcPr>
             <w:tcW w:w="613" w:type="pct"/>
           </w:tcPr>
+          <w:p>
+            <w:pPr>
+              <w:pStyle w:val="EnglishHangNoCoptic"/>
+            </w:pPr>
+            <w:r>
+              <w:t>2 Blessed are they</w:t>
+            </w:r>
+            <w:r>
+              <w:t xml:space="preserve"> who search out His testimonies;</w:t>
+            </w:r>
+            <w:r>
+              <w:rPr>
+                <w:rStyle w:val="FootnoteReference"/>
+              </w:rPr>
+              <w:footnoteReference w:id="7"/>
+            </w:r>
+          </w:p>
+          <w:p>
+            <w:pPr>
+              <w:pStyle w:val="EnglishHangEndNoCoptic"/>
+            </w:pPr>
+            <w:r>
+              <w:tab/>
+            </w:r>
+            <w:r>
+              <w:t>They will</w:t>
+            </w:r>
+            <w:r>
+              <w:t xml:space="preserve"> seek Him with their whole heart.</w:t>
+            </w:r>
+            <w:r>
+              <w:rPr>
+                <w:rStyle w:val="FootnoteReference"/>
+              </w:rPr>
+              <w:footnoteReference w:id="8"/>
+            </w:r>
+          </w:p>
           <w:p>
             <w:pPr>
               <w:pStyle w:val="EngIndEnd"/>
@@ -596,6 +690,32 @@
           </w:tcPr>
           <w:p>
             <w:pPr>
+              <w:pStyle w:val="EnglishHangNoCoptic"/>
+            </w:pPr>
+            <w:r>
+              <w:t xml:space="preserve">3 For those </w:t>
+            </w:r>
+            <w:r>
+              <w:t>who</w:t>
+            </w:r>
+            <w:r>
+              <w:t xml:space="preserve"> work </w:t>
+            </w:r>
+            <w:r>
+              <w:t>lawlessness</w:t>
+            </w:r>
+          </w:p>
+          <w:p>
+            <w:pPr>
+              <w:pStyle w:val="EnglishHangEndNoCoptic"/>
+            </w:pPr>
+            <w:r>
+              <w:tab/>
+              <w:t>do not walk in His ways.</w:t>
+            </w:r>
+          </w:p>
+          <w:p>
+            <w:pPr>
               <w:pStyle w:val="EngIndEnd"/>
             </w:pPr>
           </w:p>
@@ -722,6 +842,7 @@
               <w:pStyle w:val="EnglishHangNoCoptic"/>
             </w:pPr>
             <w:r>
+              <w:lastRenderedPageBreak/>
               <w:t xml:space="preserve">4 </w:t>
             </w:r>
             <w:r>
@@ -764,6 +885,47 @@
           </w:tcPr>
           <w:p>
             <w:pPr>
+              <w:pStyle w:val="EnglishHangNoCoptic"/>
+            </w:pPr>
+            <w:r>
+              <w:t xml:space="preserve">4 </w:t>
+            </w:r>
+            <w:r>
+              <w:t>You</w:t>
+            </w:r>
+            <w:r>
+              <w:t xml:space="preserve"> </w:t>
+            </w:r>
+            <w:r>
+              <w:t>commande</w:t>
+            </w:r>
+            <w:r>
+              <w:t xml:space="preserve">d </w:t>
+            </w:r>
+            <w:r>
+              <w:t>Your</w:t>
+            </w:r>
+            <w:r>
+              <w:t xml:space="preserve"> commandments</w:t>
+            </w:r>
+          </w:p>
+          <w:p>
+            <w:pPr>
+              <w:pStyle w:val="EnglishHangEndNoCoptic"/>
+            </w:pPr>
+            <w:r>
+              <w:tab/>
+              <w:t xml:space="preserve">to be </w:t>
+            </w:r>
+            <w:r>
+              <w:t>kept diligently</w:t>
+            </w:r>
+            <w:r>
+              <w:t>.</w:t>
+            </w:r>
+          </w:p>
+          <w:p>
+            <w:pPr>
               <w:pStyle w:val="EngIndEnd"/>
             </w:pPr>
           </w:p>
@@ -811,7 +973,6 @@
               <w:pStyle w:val="EngIndEnd"/>
             </w:pPr>
             <w:r>
-              <w:lastRenderedPageBreak/>
               <w:t>to keep diligently.</w:t>
             </w:r>
           </w:p>
@@ -825,7 +986,6 @@
               <w:pStyle w:val="EngIndEnd"/>
             </w:pPr>
             <w:r>
-              <w:lastRenderedPageBreak/>
               <w:t>Thou hast commanded us diligently to keep thy precepts.</w:t>
             </w:r>
           </w:p>
@@ -892,7 +1052,6 @@
               <w:pStyle w:val="EnglishHangNoCoptic"/>
             </w:pPr>
             <w:r>
-              <w:lastRenderedPageBreak/>
               <w:t>5 O that my ways were directed</w:t>
             </w:r>
           </w:p>
@@ -921,6 +1080,44 @@
           <w:tcPr>
             <w:tcW w:w="613" w:type="pct"/>
           </w:tcPr>
+          <w:p>
+            <w:pPr>
+              <w:pStyle w:val="EnglishHangNoCoptic"/>
+            </w:pPr>
+            <w:r>
+              <w:t xml:space="preserve">5 O that my ways </w:t>
+            </w:r>
+            <w:r>
+              <w:t>may be</w:t>
+            </w:r>
+            <w:r>
+              <w:t xml:space="preserve"> directed</w:t>
+            </w:r>
+          </w:p>
+          <w:p>
+            <w:pPr>
+              <w:pStyle w:val="EnglishHangEndNoCoptic"/>
+            </w:pPr>
+            <w:r>
+              <w:tab/>
+              <w:t>to keep Your</w:t>
+            </w:r>
+            <w:r>
+              <w:t xml:space="preserve"> </w:t>
+            </w:r>
+            <w:r>
+              <w:t>ordinances</w:t>
+            </w:r>
+            <w:r>
+              <w:rPr>
+                <w:rStyle w:val="FootnoteReference"/>
+              </w:rPr>
+              <w:footnoteReference w:id="9"/>
+            </w:r>
+            <w:r>
+              <w:t>!</w:t>
+            </w:r>
+          </w:p>
           <w:p>
             <w:pPr>
               <w:pStyle w:val="EngIndEnd"/>
@@ -1079,6 +1276,35 @@
           </w:tcPr>
           <w:p>
             <w:pPr>
+              <w:pStyle w:val="EnglishHangNoCoptic"/>
+            </w:pPr>
+            <w:r>
+              <w:t xml:space="preserve">6 Then I </w:t>
+            </w:r>
+            <w:r>
+              <w:t>will</w:t>
+            </w:r>
+            <w:r>
+              <w:t xml:space="preserve"> not be ashamed,</w:t>
+            </w:r>
+          </w:p>
+          <w:p>
+            <w:pPr>
+              <w:pStyle w:val="EnglishHangEndNoCoptic"/>
+            </w:pPr>
+            <w:r>
+              <w:tab/>
+              <w:t xml:space="preserve">when I regard all </w:t>
+            </w:r>
+            <w:r>
+              <w:t>Your</w:t>
+            </w:r>
+            <w:r>
+              <w:t xml:space="preserve"> commandments.</w:t>
+            </w:r>
+          </w:p>
+          <w:p>
+            <w:pPr>
               <w:pStyle w:val="EngIndEnd"/>
             </w:pPr>
           </w:p>
@@ -1247,6 +1473,73 @@
           </w:tcPr>
           <w:p>
             <w:pPr>
+              <w:pStyle w:val="EnglishHangNoCoptic"/>
+            </w:pPr>
+            <w:r>
+              <w:t xml:space="preserve">7 I will </w:t>
+            </w:r>
+            <w:r>
+              <w:t>confess</w:t>
+            </w:r>
+            <w:r>
+              <w:rPr>
+                <w:rStyle w:val="FootnoteReference"/>
+              </w:rPr>
+              <w:footnoteReference w:id="10"/>
+            </w:r>
+            <w:r>
+              <w:t xml:space="preserve"> </w:t>
+            </w:r>
+            <w:r>
+              <w:t>You</w:t>
+            </w:r>
+            <w:r>
+              <w:t>,</w:t>
+            </w:r>
+            <w:r>
+              <w:t xml:space="preserve"> O Lord, with an upright heart,</w:t>
+            </w:r>
+          </w:p>
+          <w:p>
+            <w:pPr>
+              <w:pStyle w:val="EnglishHangEndNoCoptic"/>
+            </w:pPr>
+            <w:r>
+              <w:tab/>
+            </w:r>
+            <w:r>
+              <w:t>when</w:t>
+            </w:r>
+            <w:r>
+              <w:t xml:space="preserve"> I learn </w:t>
+            </w:r>
+            <w:r>
+              <w:t xml:space="preserve">of </w:t>
+            </w:r>
+            <w:r>
+              <w:t xml:space="preserve">the </w:t>
+            </w:r>
+            <w:r>
+              <w:t>judgments</w:t>
+            </w:r>
+            <w:r>
+              <w:t xml:space="preserve"> of </w:t>
+            </w:r>
+            <w:r>
+              <w:t>Your</w:t>
+            </w:r>
+            <w:r>
+              <w:t xml:space="preserve"> </w:t>
+            </w:r>
+            <w:r>
+              <w:t>righteousness</w:t>
+            </w:r>
+            <w:r>
+              <w:t>.</w:t>
+            </w:r>
+          </w:p>
+          <w:p>
+            <w:pPr>
               <w:pStyle w:val="EngIndEnd"/>
             </w:pPr>
           </w:p>
@@ -1407,6 +1700,40 @@
           </w:tcPr>
           <w:p>
             <w:pPr>
+              <w:pStyle w:val="EnglishHangNoCoptic"/>
+            </w:pPr>
+            <w:r>
+              <w:t xml:space="preserve">8 I will </w:t>
+            </w:r>
+            <w:r>
+              <w:t>keep</w:t>
+            </w:r>
+            <w:r>
+              <w:t xml:space="preserve"> </w:t>
+            </w:r>
+            <w:r>
+              <w:t>Your ordinances</w:t>
+            </w:r>
+            <w:r>
+              <w:t>;</w:t>
+            </w:r>
+          </w:p>
+          <w:p>
+            <w:pPr>
+              <w:pStyle w:val="EnglishHangEndNoCoptic"/>
+            </w:pPr>
+            <w:r>
+              <w:tab/>
+            </w:r>
+            <w:r>
+              <w:t>do not utterly forsake me</w:t>
+            </w:r>
+            <w:r>
+              <w:t>.</w:t>
+            </w:r>
+          </w:p>
+          <w:p>
+            <w:pPr>
               <w:pStyle w:val="EngIndEnd"/>
             </w:pPr>
           </w:p>
@@ -1520,8 +1847,6 @@
               </w:rPr>
               <w:t>Do not utterly forsake me.</w:t>
             </w:r>
-            <w:bookmarkStart w:id="0" w:name="_GoBack"/>
-            <w:bookmarkEnd w:id="0"/>
           </w:p>
         </w:tc>
       </w:tr>
@@ -1633,6 +1958,38 @@
         <w:footnoteRef/>
       </w:r>
       <w:r>
+        <w:t xml:space="preserve"> ‘The new and living way’ (Heb. 10:19) of love (1 Cor. 12:31), peace with all (Heb. 12:14), holiness (Is. 35:8), ‘the way of God’ (Mt. 22:16), righteousness (2 Pet. 2:21), truth (2 Pet. 2:2), salvation (Acts 16:17), perfection (Mt. 5:48; 19:21; 1 Jn. 2:5) ‘the King’s Highway’ (Num. 20:17), the way of life (Mt. 7:14) revealed by God Who said, ‘l am the Way’ (Jn. 14:6). The one law (Gal. 5:14; Rom. 13:10) is the all-embracing love of God: ‘Live in love, as Christ love us’ (Eph.5:2).</w:t>
+      </w:r>
+    </w:p>
+  </w:footnote>
+  <w:footnote w:id="4">
+    <w:p>
+      <w:pPr>
+        <w:pStyle w:val="footnote"/>
+      </w:pPr>
+      <w:r>
+        <w:rPr>
+          <w:rStyle w:val="FootnoteReference"/>
+        </w:rPr>
+        <w:footnoteRef/>
+      </w:r>
+      <w:r>
+        <w:t xml:space="preserve"> Rom. 10:5; Gal. 3:12; Lev. 18:5; Luke 10:25-28.</w:t>
+      </w:r>
+    </w:p>
+  </w:footnote>
+  <w:footnote w:id="5">
+    <w:p>
+      <w:pPr>
+        <w:pStyle w:val="footnote"/>
+      </w:pPr>
+      <w:r>
+        <w:rPr>
+          <w:rStyle w:val="FootnoteReference"/>
+        </w:rPr>
+        <w:footnoteRef/>
+      </w:r>
+      <w:r>
         <w:t xml:space="preserve"> </w:t>
       </w:r>
       <w:r>
@@ -1646,7 +2003,7 @@
       </w:r>
     </w:p>
   </w:footnote>
-  <w:footnote w:id="4">
+  <w:footnote w:id="6">
     <w:p>
       <w:pPr>
         <w:pStyle w:val="footnote"/>
@@ -1667,6 +2024,87 @@
       <w:proofErr w:type="spellEnd"/>
       <w:r>
         <w:t xml:space="preserve"> and fasting, in His word, for Himself alone, through His Son, and in His Holy Spirit (Jn. 14:6-26).</w:t>
+      </w:r>
+    </w:p>
+  </w:footnote>
+  <w:footnote w:id="7">
+    <w:p>
+      <w:pPr>
+        <w:pStyle w:val="footnote"/>
+      </w:pPr>
+      <w:r>
+        <w:rPr>
+          <w:rStyle w:val="FootnoteReference"/>
+        </w:rPr>
+        <w:footnoteRef/>
+      </w:r>
+      <w:r>
+        <w:t xml:space="preserve"> </w:t>
+      </w:r>
+      <w:r>
+        <w:rPr>
+          <w:i/>
+        </w:rPr>
+        <w:t>Testimonies</w:t>
+      </w:r>
+      <w:r>
+        <w:t xml:space="preserve"> are God’s works and creations through which we see and know God (Rom. 1:19-24), the Tabernacle, Ark and Mercy-Seat, the Covenant, His words and commandments, the whole Bible, the Church and Mysteries (Jn. 5:39), especially the Decalogue Laws, abiding testimonies of the Covenant, called the Testimony (Ex. 25:16; 27:21).</w:t>
+      </w:r>
+    </w:p>
+  </w:footnote>
+  <w:footnote w:id="8">
+    <w:p>
+      <w:pPr>
+        <w:pStyle w:val="footnote"/>
+      </w:pPr>
+      <w:r>
+        <w:rPr>
+          <w:rStyle w:val="FootnoteReference"/>
+        </w:rPr>
+        <w:footnoteRef/>
+      </w:r>
+      <w:r>
+        <w:t xml:space="preserve"> Man has lost sight of God through sin. We are to seek Him by repentance. in truth, by </w:t>
+      </w:r>
+      <w:proofErr w:type="spellStart"/>
+      <w:r>
+        <w:t>praver</w:t>
+      </w:r>
+      <w:proofErr w:type="spellEnd"/>
+      <w:r>
+        <w:t xml:space="preserve"> and fasting, in His word, for Himself alone, through His Son, and in His Holy Spirit (Jn. 14:6-26).</w:t>
+      </w:r>
+    </w:p>
+  </w:footnote>
+  <w:footnote w:id="9">
+    <w:p>
+      <w:pPr>
+        <w:pStyle w:val="footnote"/>
+      </w:pPr>
+      <w:r>
+        <w:rPr>
+          <w:rStyle w:val="FootnoteReference"/>
+        </w:rPr>
+        <w:footnoteRef/>
+      </w:r>
+      <w:r>
+        <w:t xml:space="preserve"> [JS] or “statutes”. Fr. Athanasius has, “truths”.</w:t>
+      </w:r>
+    </w:p>
+  </w:footnote>
+  <w:footnote w:id="10">
+    <w:p>
+      <w:pPr>
+        <w:pStyle w:val="footnote"/>
+      </w:pPr>
+      <w:r>
+        <w:rPr>
+          <w:rStyle w:val="FootnoteReference"/>
+        </w:rPr>
+        <w:footnoteRef/>
+      </w:r>
+      <w:r>
+        <w:t xml:space="preserve"> [JS] Fr. Lazarus has “praise and thank”. Could be rendered, “thankfully confess You with praise”.</w:t>
       </w:r>
     </w:p>
   </w:footnote>
@@ -3036,7 +3474,7 @@
 </file>
 
 <file path=customXml/itemProps1.xml><?xml version="1.0" encoding="utf-8"?>
-<ds:datastoreItem xmlns:ds="http://schemas.openxmlformats.org/officeDocument/2006/customXml" ds:itemID="{F98C02CA-B4C7-4550-9A3B-C0FD77462A97}">
+<ds:datastoreItem xmlns:ds="http://schemas.openxmlformats.org/officeDocument/2006/customXml" ds:itemID="{A9BB5D66-FF8E-4B3F-B4FE-EACA3920A367}">
   <ds:schemaRefs>
     <ds:schemaRef ds:uri="http://schemas.openxmlformats.org/officeDocument/2006/bibliography"/>
   </ds:schemaRefs>

</xml_diff>

<commit_message>
added columns for burmester till end of compline
</commit_message>
<xml_diff>
--- a/Psalms/118-01.docx
+++ b/Psalms/118-01.docx
@@ -30,19 +30,21 @@
         <w:tblLook w:val="0420" w:firstRow="1" w:lastRow="0" w:firstColumn="0" w:lastColumn="0" w:noHBand="0" w:noVBand="1"/>
       </w:tblPr>
       <w:tblGrid>
-        <w:gridCol w:w="3649"/>
-        <w:gridCol w:w="3557"/>
-        <w:gridCol w:w="3633"/>
-        <w:gridCol w:w="3569"/>
-        <w:gridCol w:w="3604"/>
-        <w:gridCol w:w="3668"/>
-        <w:gridCol w:w="3668"/>
-        <w:gridCol w:w="3668"/>
+        <w:gridCol w:w="3086"/>
+        <w:gridCol w:w="3006"/>
+        <w:gridCol w:w="2252"/>
+        <w:gridCol w:w="2252"/>
+        <w:gridCol w:w="3070"/>
+        <w:gridCol w:w="3012"/>
+        <w:gridCol w:w="3047"/>
+        <w:gridCol w:w="3099"/>
+        <w:gridCol w:w="3099"/>
+        <w:gridCol w:w="3093"/>
       </w:tblGrid>
       <w:tr>
         <w:tc>
           <w:tcPr>
-            <w:tcW w:w="629" w:type="pct"/>
+            <w:tcW w:w="532" w:type="pct"/>
           </w:tcPr>
           <w:p>
             <w:r>
@@ -52,7 +54,7 @@
         </w:tc>
         <w:tc>
           <w:tcPr>
-            <w:tcW w:w="613" w:type="pct"/>
+            <w:tcW w:w="518" w:type="pct"/>
           </w:tcPr>
           <w:p>
             <w:r>
@@ -62,7 +64,34 @@
         </w:tc>
         <w:tc>
           <w:tcPr>
-            <w:tcW w:w="626" w:type="pct"/>
+            <w:tcW w:w="388" w:type="pct"/>
+          </w:tcPr>
+          <w:p>
+            <w:proofErr w:type="spellStart"/>
+            <w:r>
+              <w:t>Burmester</w:t>
+            </w:r>
+            <w:proofErr w:type="spellEnd"/>
+          </w:p>
+        </w:tc>
+        <w:tc>
+          <w:tcPr>
+            <w:tcW w:w="388" w:type="pct"/>
+          </w:tcPr>
+          <w:p>
+            <w:proofErr w:type="spellStart"/>
+            <w:r>
+              <w:t>Burmester</w:t>
+            </w:r>
+            <w:proofErr w:type="spellEnd"/>
+            <w:r>
+              <w:t>-modernized</w:t>
+            </w:r>
+          </w:p>
+        </w:tc>
+        <w:tc>
+          <w:tcPr>
+            <w:tcW w:w="529" w:type="pct"/>
           </w:tcPr>
           <w:p>
             <w:r>
@@ -72,7 +101,7 @@
         </w:tc>
         <w:tc>
           <w:tcPr>
-            <w:tcW w:w="615" w:type="pct"/>
+            <w:tcW w:w="519" w:type="pct"/>
           </w:tcPr>
           <w:p>
             <w:r>
@@ -82,7 +111,7 @@
         </w:tc>
         <w:tc>
           <w:tcPr>
-            <w:tcW w:w="621" w:type="pct"/>
+            <w:tcW w:w="525" w:type="pct"/>
           </w:tcPr>
           <w:p>
             <w:r>
@@ -92,7 +121,7 @@
         </w:tc>
         <w:tc>
           <w:tcPr>
-            <w:tcW w:w="632" w:type="pct"/>
+            <w:tcW w:w="534" w:type="pct"/>
           </w:tcPr>
           <w:p>
             <w:r>
@@ -102,7 +131,7 @@
         </w:tc>
         <w:tc>
           <w:tcPr>
-            <w:tcW w:w="632" w:type="pct"/>
+            <w:tcW w:w="534" w:type="pct"/>
           </w:tcPr>
           <w:p>
             <w:r>
@@ -112,7 +141,7 @@
         </w:tc>
         <w:tc>
           <w:tcPr>
-            <w:tcW w:w="632" w:type="pct"/>
+            <w:tcW w:w="533" w:type="pct"/>
           </w:tcPr>
           <w:p>
             <w:r>
@@ -124,7 +153,7 @@
       <w:tr>
         <w:tc>
           <w:tcPr>
-            <w:tcW w:w="629" w:type="pct"/>
+            <w:tcW w:w="532" w:type="pct"/>
           </w:tcPr>
           <w:p>
             <w:pPr>
@@ -142,7 +171,7 @@
         </w:tc>
         <w:tc>
           <w:tcPr>
-            <w:tcW w:w="613" w:type="pct"/>
+            <w:tcW w:w="518" w:type="pct"/>
           </w:tcPr>
           <w:p>
             <w:pPr>
@@ -160,19 +189,31 @@
         </w:tc>
         <w:tc>
           <w:tcPr>
-            <w:tcW w:w="626" w:type="pct"/>
+            <w:tcW w:w="388" w:type="pct"/>
           </w:tcPr>
           <w:p/>
         </w:tc>
         <w:tc>
           <w:tcPr>
-            <w:tcW w:w="615" w:type="pct"/>
+            <w:tcW w:w="388" w:type="pct"/>
           </w:tcPr>
           <w:p/>
         </w:tc>
         <w:tc>
           <w:tcPr>
-            <w:tcW w:w="621" w:type="pct"/>
+            <w:tcW w:w="529" w:type="pct"/>
+          </w:tcPr>
+          <w:p/>
+        </w:tc>
+        <w:tc>
+          <w:tcPr>
+            <w:tcW w:w="519" w:type="pct"/>
+          </w:tcPr>
+          <w:p/>
+        </w:tc>
+        <w:tc>
+          <w:tcPr>
+            <w:tcW w:w="525" w:type="pct"/>
           </w:tcPr>
           <w:p>
             <w:r>
@@ -182,7 +223,7 @@
         </w:tc>
         <w:tc>
           <w:tcPr>
-            <w:tcW w:w="632" w:type="pct"/>
+            <w:tcW w:w="534" w:type="pct"/>
           </w:tcPr>
           <w:p>
             <w:pPr>
@@ -200,7 +241,7 @@
         </w:tc>
         <w:tc>
           <w:tcPr>
-            <w:tcW w:w="632" w:type="pct"/>
+            <w:tcW w:w="534" w:type="pct"/>
           </w:tcPr>
           <w:p>
             <w:pPr>
@@ -213,7 +254,7 @@
         </w:tc>
         <w:tc>
           <w:tcPr>
-            <w:tcW w:w="632" w:type="pct"/>
+            <w:tcW w:w="533" w:type="pct"/>
           </w:tcPr>
           <w:p>
             <w:pPr>
@@ -243,13 +284,12 @@
       <w:tr>
         <w:tc>
           <w:tcPr>
-            <w:tcW w:w="629" w:type="pct"/>
+            <w:tcW w:w="532" w:type="pct"/>
           </w:tcPr>
           <w:p>
             <w:pPr>
               <w:pStyle w:val="EnglishHangNoCoptic"/>
             </w:pPr>
-            <w:bookmarkStart w:id="0" w:name="_GoBack" w:colFirst="1" w:colLast="1"/>
             <w:r>
               <w:t>1 Blessed are they who are faultless in the way,</w:t>
             </w:r>
@@ -283,7 +323,7 @@
         </w:tc>
         <w:tc>
           <w:tcPr>
-            <w:tcW w:w="613" w:type="pct"/>
+            <w:tcW w:w="518" w:type="pct"/>
           </w:tcPr>
           <w:p>
             <w:pPr>
@@ -340,7 +380,23 @@
         </w:tc>
         <w:tc>
           <w:tcPr>
-            <w:tcW w:w="626" w:type="pct"/>
+            <w:tcW w:w="388" w:type="pct"/>
+          </w:tcPr>
+          <w:p>
+            <w:r>
+              <w:t>Blessed are the blameless in the way, who walk in the Law of the Lord.</w:t>
+            </w:r>
+          </w:p>
+        </w:tc>
+        <w:tc>
+          <w:tcPr>
+            <w:tcW w:w="388" w:type="pct"/>
+          </w:tcPr>
+          <w:p/>
+        </w:tc>
+        <w:tc>
+          <w:tcPr>
+            <w:tcW w:w="529" w:type="pct"/>
           </w:tcPr>
           <w:p>
             <w:r>
@@ -350,13 +406,13 @@
         </w:tc>
         <w:tc>
           <w:tcPr>
-            <w:tcW w:w="615" w:type="pct"/>
+            <w:tcW w:w="519" w:type="pct"/>
           </w:tcPr>
           <w:p/>
         </w:tc>
         <w:tc>
           <w:tcPr>
-            <w:tcW w:w="621" w:type="pct"/>
+            <w:tcW w:w="525" w:type="pct"/>
           </w:tcPr>
           <w:p>
             <w:r>
@@ -372,7 +428,7 @@
         </w:tc>
         <w:tc>
           <w:tcPr>
-            <w:tcW w:w="632" w:type="pct"/>
+            <w:tcW w:w="534" w:type="pct"/>
           </w:tcPr>
           <w:p>
             <w:pPr>
@@ -393,7 +449,7 @@
         </w:tc>
         <w:tc>
           <w:tcPr>
-            <w:tcW w:w="632" w:type="pct"/>
+            <w:tcW w:w="534" w:type="pct"/>
           </w:tcPr>
           <w:p>
             <w:pPr>
@@ -406,7 +462,7 @@
         </w:tc>
         <w:tc>
           <w:tcPr>
-            <w:tcW w:w="632" w:type="pct"/>
+            <w:tcW w:w="533" w:type="pct"/>
           </w:tcPr>
           <w:p>
             <w:pPr>
@@ -456,11 +512,10 @@
           </w:p>
         </w:tc>
       </w:tr>
-      <w:bookmarkEnd w:id="0"/>
       <w:tr>
         <w:tc>
           <w:tcPr>
-            <w:tcW w:w="629" w:type="pct"/>
+            <w:tcW w:w="532" w:type="pct"/>
           </w:tcPr>
           <w:p>
             <w:pPr>
@@ -499,7 +554,7 @@
         </w:tc>
         <w:tc>
           <w:tcPr>
-            <w:tcW w:w="613" w:type="pct"/>
+            <w:tcW w:w="518" w:type="pct"/>
           </w:tcPr>
           <w:p>
             <w:pPr>
@@ -546,7 +601,23 @@
         </w:tc>
         <w:tc>
           <w:tcPr>
-            <w:tcW w:w="626" w:type="pct"/>
+            <w:tcW w:w="388" w:type="pct"/>
+          </w:tcPr>
+          <w:p>
+            <w:r>
+              <w:t>Blessed are they who examine His testimonies, who seek Him with all their heart.</w:t>
+            </w:r>
+          </w:p>
+        </w:tc>
+        <w:tc>
+          <w:tcPr>
+            <w:tcW w:w="388" w:type="pct"/>
+          </w:tcPr>
+          <w:p/>
+        </w:tc>
+        <w:tc>
+          <w:tcPr>
+            <w:tcW w:w="529" w:type="pct"/>
           </w:tcPr>
           <w:p>
             <w:r>
@@ -556,13 +627,13 @@
         </w:tc>
         <w:tc>
           <w:tcPr>
-            <w:tcW w:w="615" w:type="pct"/>
+            <w:tcW w:w="519" w:type="pct"/>
           </w:tcPr>
           <w:p/>
         </w:tc>
         <w:tc>
           <w:tcPr>
-            <w:tcW w:w="621" w:type="pct"/>
+            <w:tcW w:w="525" w:type="pct"/>
           </w:tcPr>
           <w:p>
             <w:r>
@@ -572,7 +643,7 @@
         </w:tc>
         <w:tc>
           <w:tcPr>
-            <w:tcW w:w="632" w:type="pct"/>
+            <w:tcW w:w="534" w:type="pct"/>
           </w:tcPr>
           <w:p>
             <w:pPr>
@@ -593,7 +664,7 @@
         </w:tc>
         <w:tc>
           <w:tcPr>
-            <w:tcW w:w="632" w:type="pct"/>
+            <w:tcW w:w="534" w:type="pct"/>
           </w:tcPr>
           <w:p>
             <w:pPr>
@@ -606,7 +677,7 @@
         </w:tc>
         <w:tc>
           <w:tcPr>
-            <w:tcW w:w="632" w:type="pct"/>
+            <w:tcW w:w="533" w:type="pct"/>
           </w:tcPr>
           <w:p>
             <w:pPr>
@@ -659,7 +730,7 @@
       <w:tr>
         <w:tc>
           <w:tcPr>
-            <w:tcW w:w="629" w:type="pct"/>
+            <w:tcW w:w="532" w:type="pct"/>
           </w:tcPr>
           <w:p>
             <w:pPr>
@@ -686,7 +757,7 @@
         </w:tc>
         <w:tc>
           <w:tcPr>
-            <w:tcW w:w="613" w:type="pct"/>
+            <w:tcW w:w="518" w:type="pct"/>
           </w:tcPr>
           <w:p>
             <w:pPr>
@@ -722,23 +793,40 @@
         </w:tc>
         <w:tc>
           <w:tcPr>
-            <w:tcW w:w="626" w:type="pct"/>
-          </w:tcPr>
-          <w:p>
-            <w:r>
+            <w:tcW w:w="388" w:type="pct"/>
+          </w:tcPr>
+          <w:p>
+            <w:r>
+              <w:lastRenderedPageBreak/>
               <w:t>For those who work iniquity have not desired to walk in His ways.</w:t>
             </w:r>
           </w:p>
         </w:tc>
         <w:tc>
           <w:tcPr>
-            <w:tcW w:w="615" w:type="pct"/>
+            <w:tcW w:w="388" w:type="pct"/>
           </w:tcPr>
           <w:p/>
         </w:tc>
         <w:tc>
           <w:tcPr>
-            <w:tcW w:w="621" w:type="pct"/>
+            <w:tcW w:w="529" w:type="pct"/>
+          </w:tcPr>
+          <w:p>
+            <w:r>
+              <w:t>For those who work iniquity have not desired to walk in His ways.</w:t>
+            </w:r>
+          </w:p>
+        </w:tc>
+        <w:tc>
+          <w:tcPr>
+            <w:tcW w:w="519" w:type="pct"/>
+          </w:tcPr>
+          <w:p/>
+        </w:tc>
+        <w:tc>
+          <w:tcPr>
+            <w:tcW w:w="525" w:type="pct"/>
           </w:tcPr>
           <w:p>
             <w:r>
@@ -748,7 +836,7 @@
         </w:tc>
         <w:tc>
           <w:tcPr>
-            <w:tcW w:w="632" w:type="pct"/>
+            <w:tcW w:w="534" w:type="pct"/>
           </w:tcPr>
           <w:p>
             <w:pPr>
@@ -763,26 +851,28 @@
               <w:pStyle w:val="EngIndEnd"/>
             </w:pPr>
             <w:r>
+              <w:lastRenderedPageBreak/>
               <w:t>did not walk in his ways.</w:t>
             </w:r>
           </w:p>
         </w:tc>
         <w:tc>
           <w:tcPr>
-            <w:tcW w:w="632" w:type="pct"/>
+            <w:tcW w:w="534" w:type="pct"/>
           </w:tcPr>
           <w:p>
             <w:pPr>
               <w:pStyle w:val="EngIndEnd"/>
             </w:pPr>
             <w:r>
+              <w:lastRenderedPageBreak/>
               <w:t>For they that work iniquity have not walked in his ways.</w:t>
             </w:r>
           </w:p>
         </w:tc>
         <w:tc>
           <w:tcPr>
-            <w:tcW w:w="632" w:type="pct"/>
+            <w:tcW w:w="533" w:type="pct"/>
           </w:tcPr>
           <w:p>
             <w:pPr>
@@ -835,14 +925,13 @@
       <w:tr>
         <w:tc>
           <w:tcPr>
-            <w:tcW w:w="629" w:type="pct"/>
+            <w:tcW w:w="532" w:type="pct"/>
           </w:tcPr>
           <w:p>
             <w:pPr>
               <w:pStyle w:val="EnglishHangNoCoptic"/>
             </w:pPr>
             <w:r>
-              <w:lastRenderedPageBreak/>
               <w:t xml:space="preserve">4 </w:t>
             </w:r>
             <w:r>
@@ -881,7 +970,7 @@
         </w:tc>
         <w:tc>
           <w:tcPr>
-            <w:tcW w:w="613" w:type="pct"/>
+            <w:tcW w:w="518" w:type="pct"/>
           </w:tcPr>
           <w:p>
             <w:pPr>
@@ -932,23 +1021,47 @@
         </w:tc>
         <w:tc>
           <w:tcPr>
-            <w:tcW w:w="626" w:type="pct"/>
-          </w:tcPr>
-          <w:p>
-            <w:r>
-              <w:t>Thou hast commanded Thine ordinances to be kept diligently.</w:t>
-            </w:r>
-          </w:p>
-        </w:tc>
-        <w:tc>
-          <w:tcPr>
-            <w:tcW w:w="615" w:type="pct"/>
+            <w:tcW w:w="388" w:type="pct"/>
+          </w:tcPr>
+          <w:p>
+            <w:r>
+              <w:t>Thou, Thou hast commanded us to keep Thy commandments diligently.</w:t>
+            </w:r>
+          </w:p>
+        </w:tc>
+        <w:tc>
+          <w:tcPr>
+            <w:tcW w:w="388" w:type="pct"/>
           </w:tcPr>
           <w:p/>
         </w:tc>
         <w:tc>
           <w:tcPr>
-            <w:tcW w:w="621" w:type="pct"/>
+            <w:tcW w:w="529" w:type="pct"/>
+          </w:tcPr>
+          <w:p>
+            <w:r>
+              <w:t xml:space="preserve">Thou hast commanded Thine ordinances to </w:t>
+            </w:r>
+            <w:proofErr w:type="gramStart"/>
+            <w:r>
+              <w:t>be kept</w:t>
+            </w:r>
+            <w:proofErr w:type="gramEnd"/>
+            <w:r>
+              <w:t xml:space="preserve"> diligently.</w:t>
+            </w:r>
+          </w:p>
+        </w:tc>
+        <w:tc>
+          <w:tcPr>
+            <w:tcW w:w="519" w:type="pct"/>
+          </w:tcPr>
+          <w:p/>
+        </w:tc>
+        <w:tc>
+          <w:tcPr>
+            <w:tcW w:w="525" w:type="pct"/>
           </w:tcPr>
           <w:p>
             <w:r>
@@ -958,7 +1071,7 @@
         </w:tc>
         <w:tc>
           <w:tcPr>
-            <w:tcW w:w="632" w:type="pct"/>
+            <w:tcW w:w="534" w:type="pct"/>
           </w:tcPr>
           <w:p>
             <w:pPr>
@@ -979,7 +1092,7 @@
         </w:tc>
         <w:tc>
           <w:tcPr>
-            <w:tcW w:w="632" w:type="pct"/>
+            <w:tcW w:w="534" w:type="pct"/>
           </w:tcPr>
           <w:p>
             <w:pPr>
@@ -992,7 +1105,7 @@
         </w:tc>
         <w:tc>
           <w:tcPr>
-            <w:tcW w:w="632" w:type="pct"/>
+            <w:tcW w:w="533" w:type="pct"/>
           </w:tcPr>
           <w:p>
             <w:pPr>
@@ -1045,7 +1158,7 @@
       <w:tr>
         <w:tc>
           <w:tcPr>
-            <w:tcW w:w="629" w:type="pct"/>
+            <w:tcW w:w="532" w:type="pct"/>
           </w:tcPr>
           <w:p>
             <w:pPr>
@@ -1078,7 +1191,7 @@
         </w:tc>
         <w:tc>
           <w:tcPr>
-            <w:tcW w:w="613" w:type="pct"/>
+            <w:tcW w:w="518" w:type="pct"/>
           </w:tcPr>
           <w:p>
             <w:pPr>
@@ -1126,7 +1239,23 @@
         </w:tc>
         <w:tc>
           <w:tcPr>
-            <w:tcW w:w="626" w:type="pct"/>
+            <w:tcW w:w="388" w:type="pct"/>
+          </w:tcPr>
+          <w:p>
+            <w:r>
+              <w:t>O that my ways were upright to keep Thy statutes!</w:t>
+            </w:r>
+          </w:p>
+        </w:tc>
+        <w:tc>
+          <w:tcPr>
+            <w:tcW w:w="388" w:type="pct"/>
+          </w:tcPr>
+          <w:p/>
+        </w:tc>
+        <w:tc>
+          <w:tcPr>
+            <w:tcW w:w="529" w:type="pct"/>
           </w:tcPr>
           <w:p>
             <w:r>
@@ -1136,13 +1265,13 @@
         </w:tc>
         <w:tc>
           <w:tcPr>
-            <w:tcW w:w="615" w:type="pct"/>
+            <w:tcW w:w="519" w:type="pct"/>
           </w:tcPr>
           <w:p/>
         </w:tc>
         <w:tc>
           <w:tcPr>
-            <w:tcW w:w="621" w:type="pct"/>
+            <w:tcW w:w="525" w:type="pct"/>
           </w:tcPr>
           <w:p>
             <w:r>
@@ -1152,7 +1281,7 @@
         </w:tc>
         <w:tc>
           <w:tcPr>
-            <w:tcW w:w="632" w:type="pct"/>
+            <w:tcW w:w="534" w:type="pct"/>
           </w:tcPr>
           <w:p>
             <w:pPr>
@@ -1173,7 +1302,7 @@
         </w:tc>
         <w:tc>
           <w:tcPr>
-            <w:tcW w:w="632" w:type="pct"/>
+            <w:tcW w:w="534" w:type="pct"/>
           </w:tcPr>
           <w:p>
             <w:pPr>
@@ -1186,7 +1315,7 @@
         </w:tc>
         <w:tc>
           <w:tcPr>
-            <w:tcW w:w="632" w:type="pct"/>
+            <w:tcW w:w="533" w:type="pct"/>
           </w:tcPr>
           <w:p>
             <w:pPr>
@@ -1239,7 +1368,7 @@
       <w:tr>
         <w:tc>
           <w:tcPr>
-            <w:tcW w:w="629" w:type="pct"/>
+            <w:tcW w:w="532" w:type="pct"/>
           </w:tcPr>
           <w:p>
             <w:pPr>
@@ -1272,7 +1401,7 @@
         </w:tc>
         <w:tc>
           <w:tcPr>
-            <w:tcW w:w="613" w:type="pct"/>
+            <w:tcW w:w="518" w:type="pct"/>
           </w:tcPr>
           <w:p>
             <w:pPr>
@@ -1311,7 +1440,23 @@
         </w:tc>
         <w:tc>
           <w:tcPr>
-            <w:tcW w:w="626" w:type="pct"/>
+            <w:tcW w:w="388" w:type="pct"/>
+          </w:tcPr>
+          <w:p>
+            <w:r>
+              <w:t>6 Then I shall not be ashamed, if I look upon all Thy commandments.</w:t>
+            </w:r>
+          </w:p>
+        </w:tc>
+        <w:tc>
+          <w:tcPr>
+            <w:tcW w:w="388" w:type="pct"/>
+          </w:tcPr>
+          <w:p/>
+        </w:tc>
+        <w:tc>
+          <w:tcPr>
+            <w:tcW w:w="529" w:type="pct"/>
           </w:tcPr>
           <w:p>
             <w:r>
@@ -1321,13 +1466,13 @@
         </w:tc>
         <w:tc>
           <w:tcPr>
-            <w:tcW w:w="615" w:type="pct"/>
+            <w:tcW w:w="519" w:type="pct"/>
           </w:tcPr>
           <w:p/>
         </w:tc>
         <w:tc>
           <w:tcPr>
-            <w:tcW w:w="621" w:type="pct"/>
+            <w:tcW w:w="525" w:type="pct"/>
           </w:tcPr>
           <w:p>
             <w:r>
@@ -1343,7 +1488,7 @@
         </w:tc>
         <w:tc>
           <w:tcPr>
-            <w:tcW w:w="632" w:type="pct"/>
+            <w:tcW w:w="534" w:type="pct"/>
           </w:tcPr>
           <w:p>
             <w:pPr>
@@ -1364,7 +1509,7 @@
         </w:tc>
         <w:tc>
           <w:tcPr>
-            <w:tcW w:w="632" w:type="pct"/>
+            <w:tcW w:w="534" w:type="pct"/>
           </w:tcPr>
           <w:p>
             <w:pPr>
@@ -1377,7 +1522,7 @@
         </w:tc>
         <w:tc>
           <w:tcPr>
-            <w:tcW w:w="632" w:type="pct"/>
+            <w:tcW w:w="533" w:type="pct"/>
           </w:tcPr>
           <w:p>
             <w:pPr>
@@ -1430,7 +1575,7 @@
       <w:tr>
         <w:tc>
           <w:tcPr>
-            <w:tcW w:w="629" w:type="pct"/>
+            <w:tcW w:w="532" w:type="pct"/>
           </w:tcPr>
           <w:p>
             <w:pPr>
@@ -1469,7 +1614,7 @@
         </w:tc>
         <w:tc>
           <w:tcPr>
-            <w:tcW w:w="613" w:type="pct"/>
+            <w:tcW w:w="518" w:type="pct"/>
           </w:tcPr>
           <w:p>
             <w:pPr>
@@ -1546,7 +1691,23 @@
         </w:tc>
         <w:tc>
           <w:tcPr>
-            <w:tcW w:w="626" w:type="pct"/>
+            <w:tcW w:w="388" w:type="pct"/>
+          </w:tcPr>
+          <w:p>
+            <w:r>
+              <w:t>I will confess Thee, Lord, with uprightness of my heart, on knowing the judgments of Thy statutes.</w:t>
+            </w:r>
+          </w:p>
+        </w:tc>
+        <w:tc>
+          <w:tcPr>
+            <w:tcW w:w="388" w:type="pct"/>
+          </w:tcPr>
+          <w:p/>
+        </w:tc>
+        <w:tc>
+          <w:tcPr>
+            <w:tcW w:w="529" w:type="pct"/>
           </w:tcPr>
           <w:p>
             <w:r>
@@ -1560,13 +1721,13 @@
         </w:tc>
         <w:tc>
           <w:tcPr>
-            <w:tcW w:w="615" w:type="pct"/>
+            <w:tcW w:w="519" w:type="pct"/>
           </w:tcPr>
           <w:p/>
         </w:tc>
         <w:tc>
           <w:tcPr>
-            <w:tcW w:w="621" w:type="pct"/>
+            <w:tcW w:w="525" w:type="pct"/>
           </w:tcPr>
           <w:p>
             <w:r>
@@ -1576,7 +1737,7 @@
         </w:tc>
         <w:tc>
           <w:tcPr>
-            <w:tcW w:w="632" w:type="pct"/>
+            <w:tcW w:w="534" w:type="pct"/>
           </w:tcPr>
           <w:p>
             <w:pPr>
@@ -1597,7 +1758,7 @@
         </w:tc>
         <w:tc>
           <w:tcPr>
-            <w:tcW w:w="632" w:type="pct"/>
+            <w:tcW w:w="534" w:type="pct"/>
           </w:tcPr>
           <w:p>
             <w:pPr>
@@ -1610,7 +1771,7 @@
         </w:tc>
         <w:tc>
           <w:tcPr>
-            <w:tcW w:w="632" w:type="pct"/>
+            <w:tcW w:w="533" w:type="pct"/>
           </w:tcPr>
           <w:p>
             <w:pPr>
@@ -1663,13 +1824,14 @@
       <w:tr>
         <w:tc>
           <w:tcPr>
-            <w:tcW w:w="629" w:type="pct"/>
+            <w:tcW w:w="532" w:type="pct"/>
           </w:tcPr>
           <w:p>
             <w:pPr>
               <w:pStyle w:val="EnglishHangNoCoptic"/>
             </w:pPr>
             <w:r>
+              <w:lastRenderedPageBreak/>
               <w:t xml:space="preserve">8 I will observe </w:t>
             </w:r>
             <w:r>
@@ -1696,7 +1858,7 @@
         </w:tc>
         <w:tc>
           <w:tcPr>
-            <w:tcW w:w="613" w:type="pct"/>
+            <w:tcW w:w="518" w:type="pct"/>
           </w:tcPr>
           <w:p>
             <w:pPr>
@@ -1740,23 +1902,53 @@
         </w:tc>
         <w:tc>
           <w:tcPr>
-            <w:tcW w:w="626" w:type="pct"/>
-          </w:tcPr>
-          <w:p>
-            <w:r>
-              <w:t>And Thy truths I will keep: forsake me not utterly.</w:t>
-            </w:r>
-          </w:p>
-        </w:tc>
-        <w:tc>
-          <w:tcPr>
-            <w:tcW w:w="615" w:type="pct"/>
+            <w:tcW w:w="388" w:type="pct"/>
+          </w:tcPr>
+          <w:p>
+            <w:proofErr w:type="gramStart"/>
+            <w:r>
+              <w:t>And</w:t>
+            </w:r>
+            <w:proofErr w:type="gramEnd"/>
+            <w:r>
+              <w:t xml:space="preserve"> Thy statutes I will keep: forsake me not utterly.</w:t>
+            </w:r>
+          </w:p>
+          <w:p>
+            <w:bookmarkStart w:id="0" w:name="_GoBack"/>
+            <w:bookmarkEnd w:id="0"/>
+          </w:p>
+        </w:tc>
+        <w:tc>
+          <w:tcPr>
+            <w:tcW w:w="388" w:type="pct"/>
           </w:tcPr>
           <w:p/>
         </w:tc>
         <w:tc>
           <w:tcPr>
-            <w:tcW w:w="621" w:type="pct"/>
+            <w:tcW w:w="529" w:type="pct"/>
+          </w:tcPr>
+          <w:p>
+            <w:proofErr w:type="gramStart"/>
+            <w:r>
+              <w:t>And</w:t>
+            </w:r>
+            <w:proofErr w:type="gramEnd"/>
+            <w:r>
+              <w:t xml:space="preserve"> Thy truths I will keep: forsake me not utterly.</w:t>
+            </w:r>
+          </w:p>
+        </w:tc>
+        <w:tc>
+          <w:tcPr>
+            <w:tcW w:w="519" w:type="pct"/>
+          </w:tcPr>
+          <w:p/>
+        </w:tc>
+        <w:tc>
+          <w:tcPr>
+            <w:tcW w:w="525" w:type="pct"/>
           </w:tcPr>
           <w:p>
             <w:r>
@@ -1766,7 +1958,7 @@
         </w:tc>
         <w:tc>
           <w:tcPr>
-            <w:tcW w:w="632" w:type="pct"/>
+            <w:tcW w:w="534" w:type="pct"/>
           </w:tcPr>
           <w:p>
             <w:pPr>
@@ -1787,7 +1979,7 @@
         </w:tc>
         <w:tc>
           <w:tcPr>
-            <w:tcW w:w="632" w:type="pct"/>
+            <w:tcW w:w="534" w:type="pct"/>
           </w:tcPr>
           <w:p>
             <w:pPr>
@@ -1800,7 +1992,7 @@
         </w:tc>
         <w:tc>
           <w:tcPr>
-            <w:tcW w:w="632" w:type="pct"/>
+            <w:tcW w:w="533" w:type="pct"/>
           </w:tcPr>
           <w:p>
             <w:pPr>
@@ -1926,7 +2118,15 @@
         <w:footnoteRef/>
       </w:r>
       <w:r>
-        <w:t xml:space="preserve"> ‘The new and living way’ (Heb. 10:19) of love (1 Cor. 12:31), peace with all (Heb. 12:14), holiness (Is. 35:8), ‘the way of God’ (Mt. 22:16), righteousness (2 Pet. 2:21), truth (2 Pet. 2:2), salvation (Acts 16:17), perfection (Mt. 5:48; 19:21; 1 Jn. 2:5) ‘the King’s Highway’ (Num. 20:17), the way of life (Mt. 7:14) revealed by God Who said, ‘l am the Way’ (Jn. 14:6). The one law (Gal. 5:14; Rom. 13:10) is the all-embracing love of God: ‘Live in love, as Christ love us’ (Eph.5:2).</w:t>
+        <w:t xml:space="preserve"> </w:t>
+      </w:r>
+      <w:proofErr w:type="gramStart"/>
+      <w:r>
+        <w:t>‘The new and living way’ (Heb. 10:19) of love (1 Cor. 12:31), peace with all (Heb. 12:14), holiness (Is. 35:8), ‘the way of God’ (Mt. 22:16), righteousness (2 Pet. 2:21), truth (2 Pet. 2:2), salvation (Acts 16:17), perfection (Mt. 5:48; 19:21; 1 Jn. 2:5) ‘the King’s Highway’ (Num. 20:17), the way of life (Mt. 7:14) revealed by God Who said, ‘l am the Way’ (Jn. 14:6).</w:t>
+      </w:r>
+      <w:proofErr w:type="gramEnd"/>
+      <w:r>
+        <w:t xml:space="preserve"> The one law (Gal. 5:14; Rom. 13:10) is the all-embracing love of God: ‘Live in love, as Christ love us’ (Eph.5:2).</w:t>
       </w:r>
     </w:p>
   </w:footnote>
@@ -3474,7 +3674,7 @@
 </file>
 
 <file path=customXml/itemProps1.xml><?xml version="1.0" encoding="utf-8"?>
-<ds:datastoreItem xmlns:ds="http://schemas.openxmlformats.org/officeDocument/2006/customXml" ds:itemID="{A9BB5D66-FF8E-4B3F-B4FE-EACA3920A367}">
+<ds:datastoreItem xmlns:ds="http://schemas.openxmlformats.org/officeDocument/2006/customXml" ds:itemID="{FCC8C28B-BC83-4DBF-8C06-5FE350A52452}">
   <ds:schemaRefs>
     <ds:schemaRef ds:uri="http://schemas.openxmlformats.org/officeDocument/2006/bibliography"/>
   </ds:schemaRefs>

</xml_diff>